<commit_message>
aggiunti requisiti del sistema, e i loro diagrammi
</commit_message>
<xml_diff>
--- a/Tesina.docx
+++ b/Tesina.docx
@@ -18,7 +18,7 @@
           <w:noProof/>
         </w:rPr>
         <w:drawing>
-          <wp:anchor distT="0" distB="0" distL="114300" distR="114300" simplePos="0" relativeHeight="251658240" behindDoc="1" locked="0" layoutInCell="1" allowOverlap="1" wp14:anchorId="2F397AB9" wp14:editId="703120ED">
+          <wp:anchor distT="0" distB="0" distL="114300" distR="114300" simplePos="0" relativeHeight="251658240" behindDoc="1" locked="0" layoutInCell="1" allowOverlap="1" wp14:anchorId="2F397AB9" wp14:editId="4D771204">
             <wp:simplePos x="0" y="0"/>
             <wp:positionH relativeFrom="column">
               <wp:posOffset>-926465</wp:posOffset>
@@ -396,7 +396,7 @@
           <w:noProof/>
         </w:rPr>
         <w:drawing>
-          <wp:anchor distT="0" distB="0" distL="114300" distR="114300" simplePos="0" relativeHeight="251660288" behindDoc="1" locked="0" layoutInCell="1" allowOverlap="1" wp14:anchorId="32E1B442" wp14:editId="6FD597E5">
+          <wp:anchor distT="0" distB="0" distL="114300" distR="114300" simplePos="0" relativeHeight="251660288" behindDoc="1" locked="0" layoutInCell="1" allowOverlap="1" wp14:anchorId="32E1B442" wp14:editId="00A823EE">
             <wp:simplePos x="0" y="0"/>
             <wp:positionH relativeFrom="page">
               <wp:align>right</wp:align>
@@ -476,8 +476,17 @@
     </w:p>
     <w:p>
       <w:pPr>
+        <w:tabs>
+          <w:tab w:val="right" w:pos="9072"/>
+        </w:tabs>
         <w:ind w:left="-142" w:right="261"/>
       </w:pPr>
+      <w:r>
+        <w:tab/>
+      </w:r>
+      <w:r>
+        <w:t>Ilario Polidori</w:t>
+      </w:r>
     </w:p>
     <w:p>
       <w:pPr>
@@ -562,6 +571,18 @@
         <w:t>Descrizione in linguaggio naturale</w:t>
       </w:r>
     </w:p>
+    <w:p>
+      <w:r>
+        <w:t xml:space="preserve">Il progetto </w:t>
+      </w:r>
+      <w:r>
+        <w:t xml:space="preserve">proposto </w:t>
+      </w:r>
+      <w:r>
+        <w:t>consiste nella realizzazione di un sistema gestionale denominato “Barber Manager”, progettato per ottimizzare le operazioni quotidiane di un barber shop.</w:t>
+      </w:r>
+    </w:p>
+    <w:p/>
     <w:p>
       <w:pPr>
         <w:pStyle w:val="Heading1New"/>
@@ -578,7 +599,6 @@
         <w:t>progetto</w:t>
       </w:r>
     </w:p>
-    <w:p/>
     <w:p>
       <w:pPr>
         <w:spacing w:line="240" w:lineRule="auto"/>
@@ -593,7 +613,14 @@
           <w:b/>
           <w:bCs/>
         </w:rPr>
-        <w:t>Descrizione negozio</w:t>
+        <w:t xml:space="preserve">Descrizione </w:t>
+      </w:r>
+      <w:r>
+        <w:rPr>
+          <w:b/>
+          <w:bCs/>
+        </w:rPr>
+        <w:t>Generale</w:t>
       </w:r>
     </w:p>
     <w:p>
@@ -628,7 +655,7 @@
           <w:lang w:eastAsia="en-GB"/>
           <w14:ligatures w14:val="none"/>
         </w:rPr>
-        <w:t>Il progetto consiste nella realizzazione di un sistema gestionale denominato “Barber Manager”, progettato per ottimizzare le operazioni quotidiane di un barber shop.</w:t>
+        <w:t>L’obiettivo del sistema è digitalizzare le attività principali del salone, quali la gestione delle prenotazioni, dei clienti, dei servizi offerti e del personale impiegato, migliorando al contempo l’esperienza sia per i clienti che per i professionisti del settore.</w:t>
       </w:r>
     </w:p>
     <w:p>
@@ -667,7 +694,7 @@
           <w:lang w:eastAsia="en-GB"/>
           <w14:ligatures w14:val="none"/>
         </w:rPr>
-        <w:t>L’obiettivo del sistema è digitalizzare le attività principali del salone, quali la gestione delle prenotazioni, dei clienti, dei servizi offerti e del personale impiegato, migliorando al contempo l’esperienza sia per i clienti che per i professionisti del settore.</w:t>
+        <w:t>Il salone è composto da un’area di accoglienza e trattamento, dove operano uno o più barbieri, ciascuno con turni lavorativi definiti.</w:t>
       </w:r>
     </w:p>
     <w:p>
@@ -689,6 +716,24 @@
         <w:spacing w:line="240" w:lineRule="auto"/>
         <w:ind w:right="261"/>
         <w:rPr>
+          <w:b/>
+          <w:bCs/>
+        </w:rPr>
+      </w:pPr>
+      <w:r>
+        <w:rPr>
+          <w:b/>
+          <w:bCs/>
+        </w:rPr>
+        <w:t>Registrazione cliente</w:t>
+      </w:r>
+    </w:p>
+    <w:p>
+      <w:pPr>
+        <w:spacing w:before="100" w:beforeAutospacing="1" w:after="100" w:afterAutospacing="1" w:line="240" w:lineRule="auto"/>
+        <w:ind w:right="261"/>
+        <w:jc w:val="both"/>
+        <w:rPr>
           <w:rFonts w:eastAsia="Times New Roman" w:cs="Times New Roman"/>
           <w:kern w:val="0"/>
           <w:sz w:val="22"/>
@@ -706,13 +751,14 @@
           <w:lang w:eastAsia="en-GB"/>
           <w14:ligatures w14:val="none"/>
         </w:rPr>
-        <w:t>Il salone è composto da un’area di accoglienza e trattamento, dove operano uno o più barbieri, ciascuno con turni lavorativi definiti.</w:t>
-      </w:r>
-    </w:p>
-    <w:p>
-      <w:pPr>
-        <w:spacing w:line="240" w:lineRule="auto"/>
+        <w:t>Il cliente, accedendo all’applicazione, ha la possibilità di registrarsi inserendo i propri dati personali, un indirizzo e-mail valido e una password.</w:t>
+      </w:r>
+    </w:p>
+    <w:p>
+      <w:pPr>
+        <w:spacing w:before="100" w:beforeAutospacing="1" w:after="100" w:afterAutospacing="1" w:line="240" w:lineRule="auto"/>
         <w:ind w:right="261"/>
+        <w:jc w:val="both"/>
         <w:rPr>
           <w:rFonts w:eastAsia="Times New Roman" w:cs="Times New Roman"/>
           <w:kern w:val="0"/>
@@ -722,29 +768,7 @@
           <w14:ligatures w14:val="none"/>
         </w:rPr>
       </w:pPr>
-    </w:p>
-    <w:p>
-      <w:pPr>
-        <w:spacing w:line="240" w:lineRule="auto"/>
-        <w:ind w:right="261"/>
-        <w:rPr>
-          <w:b/>
-          <w:bCs/>
-        </w:rPr>
-      </w:pPr>
-      <w:r>
-        <w:rPr>
-          <w:b/>
-          <w:bCs/>
-        </w:rPr>
-        <w:t>Registrazione cliente</w:t>
-      </w:r>
-    </w:p>
-    <w:p>
-      <w:pPr>
-        <w:spacing w:before="100" w:beforeAutospacing="1" w:after="100" w:afterAutospacing="1" w:line="240" w:lineRule="auto"/>
-        <w:ind w:right="261"/>
-        <w:jc w:val="both"/>
+      <w:r>
         <w:rPr>
           <w:rFonts w:eastAsia="Times New Roman" w:cs="Times New Roman"/>
           <w:kern w:val="0"/>
@@ -753,7 +777,8 @@
           <w:lang w:eastAsia="en-GB"/>
           <w14:ligatures w14:val="none"/>
         </w:rPr>
-      </w:pPr>
+        <w:t xml:space="preserve">Il cliente registrato potrà accedere a funzionalità avanzate, quali la gestione autonoma delle proprie prenotazioni, la ricezione di promemoria automatici tramite e-mail e la consultazione dello storico dei servizi ricevuti. Inoltre, potrà lasciare una </w:t>
+      </w:r>
       <w:r>
         <w:rPr>
           <w:rFonts w:eastAsia="Times New Roman" w:cs="Times New Roman"/>
@@ -763,14 +788,9 @@
           <w:lang w:eastAsia="en-GB"/>
           <w14:ligatures w14:val="none"/>
         </w:rPr>
-        <w:t>Il cliente, accedendo all’applicazione, ha la possibilità di registrarsi inserendo i propri dati personali, un indirizzo e-mail valido e una password.</w:t>
-      </w:r>
-    </w:p>
-    <w:p>
-      <w:pPr>
-        <w:spacing w:before="100" w:beforeAutospacing="1" w:after="100" w:afterAutospacing="1" w:line="240" w:lineRule="auto"/>
-        <w:ind w:right="261"/>
-        <w:jc w:val="both"/>
+        <w:t>review</w:t>
+      </w:r>
+      <w:r>
         <w:rPr>
           <w:rFonts w:eastAsia="Times New Roman" w:cs="Times New Roman"/>
           <w:kern w:val="0"/>
@@ -779,8 +799,14 @@
           <w:lang w:eastAsia="en-GB"/>
           <w14:ligatures w14:val="none"/>
         </w:rPr>
-      </w:pPr>
-      <w:r>
+        <w:t>, contribuendo così al miglioramento continuo del servizio, e aggiornare in qualsiasi momento i dati del proprio profilo.</w:t>
+      </w:r>
+    </w:p>
+    <w:p>
+      <w:pPr>
+        <w:spacing w:before="100" w:beforeAutospacing="1" w:after="100" w:afterAutospacing="1" w:line="240" w:lineRule="auto"/>
+        <w:ind w:right="261"/>
+        <w:jc w:val="both"/>
         <w:rPr>
           <w:rFonts w:eastAsia="Times New Roman" w:cs="Times New Roman"/>
           <w:kern w:val="0"/>
@@ -789,9 +815,20 @@
           <w:lang w:eastAsia="en-GB"/>
           <w14:ligatures w14:val="none"/>
         </w:rPr>
-        <w:t xml:space="preserve">Il cliente registrato potrà accedere a funzionalità avanzate, quali la gestione autonoma delle proprie prenotazioni, la ricezione di promemoria automatici tramite e-mail e la consultazione dello storico dei servizi ricevuti. Inoltre, potrà lasciare una </w:t>
-      </w:r>
-      <w:r>
+      </w:pPr>
+      <w:r>
+        <w:rPr>
+          <w:b/>
+          <w:bCs/>
+        </w:rPr>
+        <w:t>Prenotazione servizi</w:t>
+      </w:r>
+    </w:p>
+    <w:p>
+      <w:pPr>
+        <w:spacing w:before="100" w:beforeAutospacing="1" w:after="100" w:afterAutospacing="1" w:line="240" w:lineRule="auto"/>
+        <w:ind w:right="261"/>
+        <w:jc w:val="both"/>
         <w:rPr>
           <w:rFonts w:eastAsia="Times New Roman" w:cs="Times New Roman"/>
           <w:kern w:val="0"/>
@@ -800,8 +837,7 @@
           <w:lang w:eastAsia="en-GB"/>
           <w14:ligatures w14:val="none"/>
         </w:rPr>
-        <w:t>review</w:t>
-      </w:r>
+      </w:pPr>
       <w:r>
         <w:rPr>
           <w:rFonts w:eastAsia="Times New Roman" w:cs="Times New Roman"/>
@@ -811,14 +847,9 @@
           <w:lang w:eastAsia="en-GB"/>
           <w14:ligatures w14:val="none"/>
         </w:rPr>
-        <w:t>, contribuendo così al miglioramento continuo del servizio, e aggiornare in qualsiasi momento i dati del proprio profilo.</w:t>
-      </w:r>
-    </w:p>
-    <w:p>
-      <w:pPr>
-        <w:spacing w:before="100" w:beforeAutospacing="1" w:after="100" w:afterAutospacing="1" w:line="240" w:lineRule="auto"/>
-        <w:ind w:right="261"/>
-        <w:jc w:val="both"/>
+        <w:t>La pagina di prenotazione consente di selezionare il tipo di servizio, scegliere il barbiere preferito e indicare data e orario tra quelli disponibili.</w:t>
+      </w:r>
+      <w:r>
         <w:rPr>
           <w:rFonts w:eastAsia="Times New Roman" w:cs="Times New Roman"/>
           <w:kern w:val="0"/>
@@ -827,13 +858,7 @@
           <w:lang w:eastAsia="en-GB"/>
           <w14:ligatures w14:val="none"/>
         </w:rPr>
-      </w:pPr>
-      <w:r>
-        <w:rPr>
-          <w:b/>
-          <w:bCs/>
-        </w:rPr>
-        <w:t>Prenotazione servizi</w:t>
+        <w:t xml:space="preserve"> </w:t>
       </w:r>
     </w:p>
     <w:p>
@@ -859,14 +884,9 @@
           <w:lang w:eastAsia="en-GB"/>
           <w14:ligatures w14:val="none"/>
         </w:rPr>
-        <w:t>La pagina di prenotazione consente di selezionare il tipo di servizio, scegliere il barbiere preferito e indicare data e orario tra quelli disponibili.</w:t>
-      </w:r>
-    </w:p>
-    <w:p>
-      <w:pPr>
-        <w:spacing w:before="100" w:beforeAutospacing="1" w:after="100" w:afterAutospacing="1" w:line="240" w:lineRule="auto"/>
-        <w:ind w:right="261"/>
-        <w:jc w:val="both"/>
+        <w:t>Il sistema, aggiornato in tempo reale, fornisce una panoramica dettagliata dei barbieri e dei loro turni lavorativi.</w:t>
+      </w:r>
+      <w:r>
         <w:rPr>
           <w:rFonts w:eastAsia="Times New Roman" w:cs="Times New Roman"/>
           <w:kern w:val="0"/>
@@ -875,7 +895,8 @@
           <w:lang w:eastAsia="en-GB"/>
           <w14:ligatures w14:val="none"/>
         </w:rPr>
-      </w:pPr>
+        <w:t xml:space="preserve"> </w:t>
+      </w:r>
       <w:r>
         <w:rPr>
           <w:rFonts w:eastAsia="Times New Roman" w:cs="Times New Roman"/>
@@ -885,7 +906,25 @@
           <w:lang w:eastAsia="en-GB"/>
           <w14:ligatures w14:val="none"/>
         </w:rPr>
-        <w:t>Il sistema, aggiornato in tempo reale, fornisce una panoramica dettagliata dei barbieri e dei loro turni lavorativi.</w:t>
+        <w:t>Una volta confermata, la prenotazione viene salvata automaticamente e resa visibile all’interno del profilo personale del cliente.</w:t>
+      </w:r>
+    </w:p>
+    <w:p>
+      <w:pPr>
+        <w:spacing w:before="100" w:beforeAutospacing="1" w:after="100" w:afterAutospacing="1" w:line="240" w:lineRule="auto"/>
+        <w:ind w:right="261"/>
+        <w:jc w:val="both"/>
+        <w:rPr>
+          <w:b/>
+          <w:bCs/>
+        </w:rPr>
+      </w:pPr>
+      <w:r>
+        <w:rPr>
+          <w:b/>
+          <w:bCs/>
+        </w:rPr>
+        <w:t>Gestione del personale</w:t>
       </w:r>
     </w:p>
     <w:p>
@@ -911,7 +950,7 @@
           <w:lang w:eastAsia="en-GB"/>
           <w14:ligatures w14:val="none"/>
         </w:rPr>
-        <w:t>Una volta confermata, la prenotazione viene salvata automaticamente e resa visibile all’interno del profilo personale del cliente.</w:t>
+        <w:t>Ogni barbiere ha a disposizione un’area riservata personale, dalla quale può consultare in tempo reale gli appuntamenti assegnati, aggiornare lo stato delle prenotazioni e inserire note o osservazioni utili sui clienti, al fine di garantire un servizio sempre più personalizzato e di qualità.</w:t>
       </w:r>
     </w:p>
     <w:p>
@@ -929,7 +968,7 @@
           <w:b/>
           <w:bCs/>
         </w:rPr>
-        <w:t>Gestione del personale</w:t>
+        <w:t>Area amministrativa</w:t>
       </w:r>
     </w:p>
     <w:p>
@@ -955,50 +994,6 @@
           <w:lang w:eastAsia="en-GB"/>
           <w14:ligatures w14:val="none"/>
         </w:rPr>
-        <w:t>Ogni barbiere ha a disposizione un’area riservata personale, dalla quale può consultare in tempo reale gli appuntamenti assegnati, aggiornare lo stato delle prenotazioni e inserire note o osservazioni utili sui clienti, al fine di garantire un servizio sempre più personalizzato e di qualità.</w:t>
-      </w:r>
-    </w:p>
-    <w:p>
-      <w:pPr>
-        <w:spacing w:before="100" w:beforeAutospacing="1" w:after="100" w:afterAutospacing="1" w:line="240" w:lineRule="auto"/>
-        <w:ind w:right="261"/>
-        <w:jc w:val="both"/>
-        <w:rPr>
-          <w:b/>
-          <w:bCs/>
-        </w:rPr>
-      </w:pPr>
-      <w:r>
-        <w:rPr>
-          <w:b/>
-          <w:bCs/>
-        </w:rPr>
-        <w:t>Area amministrativa</w:t>
-      </w:r>
-    </w:p>
-    <w:p>
-      <w:pPr>
-        <w:spacing w:before="100" w:beforeAutospacing="1" w:after="100" w:afterAutospacing="1" w:line="240" w:lineRule="auto"/>
-        <w:ind w:right="261"/>
-        <w:jc w:val="both"/>
-        <w:rPr>
-          <w:rFonts w:eastAsia="Times New Roman" w:cs="Times New Roman"/>
-          <w:kern w:val="0"/>
-          <w:sz w:val="22"/>
-          <w:szCs w:val="22"/>
-          <w:lang w:eastAsia="en-GB"/>
-          <w14:ligatures w14:val="none"/>
-        </w:rPr>
-      </w:pPr>
-      <w:r>
-        <w:rPr>
-          <w:rFonts w:eastAsia="Times New Roman" w:cs="Times New Roman"/>
-          <w:kern w:val="0"/>
-          <w:sz w:val="22"/>
-          <w:szCs w:val="22"/>
-          <w:lang w:eastAsia="en-GB"/>
-          <w14:ligatures w14:val="none"/>
-        </w:rPr>
         <w:t>Lo staff, dotato di credenziali specifiche, potrà accedere a un pannello di controllo completo, dal quale è possibile aggiungere nuovi servizi, modificarne i dettagli o eliminarli, gestire i turni del personale, consultare l’agenda delle prenotazioni e visualizzare statistiche dettagliate sull’andamento delle attività.</w:t>
       </w:r>
     </w:p>
@@ -1020,6 +1015,7 @@
     <w:p>
       <w:pPr>
         <w:ind w:right="261"/>
+        <w:jc w:val="both"/>
         <w:rPr>
           <w:sz w:val="22"/>
           <w:szCs w:val="22"/>
@@ -1030,143 +1026,67 @@
           <w:sz w:val="22"/>
           <w:szCs w:val="22"/>
         </w:rPr>
-        <w:t xml:space="preserve">In seguito, si trova il glossario del progetto in questione. Tutti i termini presenti nella colonna </w:t>
-      </w:r>
-      <w:r>
+        <w:t>Di seguito è riportato il glossario relativo al progetto in esame. I termini elencati nella colonna “Termine” sono stati selezionati ed estratti dalla sezione “1.1 Descrizione del progetto”. Ciascun termine è stato definito con l’obiettivo di ridurre al minimo le ambiguità interpretative, corredandolo dei relativi sinonimi e della specifica tipologia di appartenenza.</w:t>
+      </w:r>
+    </w:p>
+    <w:p>
+      <w:pPr>
+        <w:ind w:right="261"/>
         <w:rPr>
           <w:sz w:val="22"/>
           <w:szCs w:val="22"/>
         </w:rPr>
-        <w:t xml:space="preserve">“Termine” </w:t>
-      </w:r>
-      <w:r>
+      </w:pPr>
+    </w:p>
+    <w:p>
+      <w:pPr>
+        <w:ind w:left="0" w:right="261"/>
         <w:rPr>
           <w:sz w:val="22"/>
           <w:szCs w:val="22"/>
         </w:rPr>
-        <w:t>sono stati individuati ed estratti dalla</w:t>
-      </w:r>
-      <w:r>
-        <w:rPr>
-          <w:sz w:val="22"/>
-          <w:szCs w:val="22"/>
-        </w:rPr>
-        <w:t xml:space="preserve"> sezione</w:t>
-      </w:r>
-      <w:r>
-        <w:rPr>
-          <w:sz w:val="22"/>
-          <w:szCs w:val="22"/>
-        </w:rPr>
-        <w:t xml:space="preserve"> “1.</w:t>
-      </w:r>
-      <w:r>
-        <w:rPr>
-          <w:sz w:val="22"/>
-          <w:szCs w:val="22"/>
-        </w:rPr>
-        <w:t>1</w:t>
-      </w:r>
-      <w:r>
-        <w:rPr>
-          <w:sz w:val="22"/>
-          <w:szCs w:val="22"/>
-        </w:rPr>
-        <w:t xml:space="preserve"> </w:t>
-      </w:r>
-      <w:r>
-        <w:rPr>
-          <w:sz w:val="22"/>
-          <w:szCs w:val="22"/>
-        </w:rPr>
-        <w:t xml:space="preserve">Descrizione </w:t>
-      </w:r>
-      <w:r>
-        <w:rPr>
-          <w:sz w:val="22"/>
-          <w:szCs w:val="22"/>
-        </w:rPr>
-        <w:t xml:space="preserve">del </w:t>
-      </w:r>
-      <w:r>
-        <w:rPr>
-          <w:sz w:val="22"/>
-          <w:szCs w:val="22"/>
-        </w:rPr>
-        <w:t>progetto</w:t>
-      </w:r>
-      <w:r>
-        <w:rPr>
-          <w:sz w:val="22"/>
-          <w:szCs w:val="22"/>
-        </w:rPr>
-        <w:t>”. Tali termini sono stati definiti per ridurre l’ambiguità generale nella comprensione, con i corrispettivi</w:t>
-      </w:r>
-      <w:r>
-        <w:rPr>
-          <w:sz w:val="22"/>
-          <w:szCs w:val="22"/>
-        </w:rPr>
-        <w:t xml:space="preserve"> sinonimi</w:t>
-      </w:r>
-      <w:r>
-        <w:rPr>
-          <w:sz w:val="22"/>
-          <w:szCs w:val="22"/>
-        </w:rPr>
-        <w:t xml:space="preserve"> e tipologia.</w:t>
-      </w:r>
-    </w:p>
-    <w:p>
-      <w:pPr>
-        <w:ind w:right="261"/>
-        <w:rPr>
-          <w:sz w:val="22"/>
-          <w:szCs w:val="22"/>
-        </w:rPr>
-      </w:pPr>
-    </w:p>
-    <w:p>
-      <w:pPr>
-        <w:ind w:left="0" w:right="261"/>
       </w:pPr>
     </w:p>
     <w:tbl>
       <w:tblPr>
         <w:tblStyle w:val="TableGrid"/>
-        <w:tblW w:w="9214" w:type="dxa"/>
-        <w:tblInd w:w="-5" w:type="dxa"/>
+        <w:tblW w:w="8385" w:type="dxa"/>
+        <w:tblInd w:w="421" w:type="dxa"/>
         <w:shd w:val="clear" w:color="auto" w:fill="E2EFD9" w:themeFill="accent6" w:themeFillTint="33"/>
         <w:tblLayout w:type="fixed"/>
         <w:tblLook w:val="04A0" w:firstRow="1" w:lastRow="0" w:firstColumn="1" w:lastColumn="0" w:noHBand="0" w:noVBand="1"/>
       </w:tblPr>
       <w:tblGrid>
-        <w:gridCol w:w="1985"/>
-        <w:gridCol w:w="4253"/>
-        <w:gridCol w:w="1275"/>
-        <w:gridCol w:w="1701"/>
+        <w:gridCol w:w="1487"/>
+        <w:gridCol w:w="4059"/>
+        <w:gridCol w:w="1216"/>
+        <w:gridCol w:w="1623"/>
       </w:tblGrid>
       <w:tr>
         <w:trPr>
-          <w:trHeight w:val="482"/>
+          <w:trHeight w:val="459"/>
         </w:trPr>
         <w:tc>
           <w:tcPr>
-            <w:tcW w:w="1985" w:type="dxa"/>
+            <w:tcW w:w="1487" w:type="dxa"/>
             <w:shd w:val="clear" w:color="auto" w:fill="29B95C"/>
             <w:vAlign w:val="center"/>
           </w:tcPr>
           <w:p>
             <w:pPr>
-              <w:ind w:left="-142" w:right="-109" w:hanging="107"/>
+              <w:ind w:left="34" w:right="40"/>
               <w:jc w:val="center"/>
               <w:rPr>
                 <w:color w:val="FFFFFF" w:themeColor="background1"/>
+                <w:sz w:val="18"/>
+                <w:szCs w:val="18"/>
               </w:rPr>
             </w:pPr>
             <w:r>
               <w:rPr>
                 <w:color w:val="FFFFFF" w:themeColor="background1"/>
+                <w:sz w:val="18"/>
+                <w:szCs w:val="18"/>
               </w:rPr>
               <w:t>Termine</w:t>
             </w:r>
@@ -1174,7 +1094,7 @@
         </w:tc>
         <w:tc>
           <w:tcPr>
-            <w:tcW w:w="4253" w:type="dxa"/>
+            <w:tcW w:w="4059" w:type="dxa"/>
             <w:shd w:val="clear" w:color="auto" w:fill="29B95C"/>
             <w:vAlign w:val="center"/>
           </w:tcPr>
@@ -1184,11 +1104,15 @@
               <w:jc w:val="center"/>
               <w:rPr>
                 <w:color w:val="FFFFFF" w:themeColor="background1"/>
+                <w:sz w:val="18"/>
+                <w:szCs w:val="18"/>
               </w:rPr>
             </w:pPr>
             <w:r>
               <w:rPr>
                 <w:color w:val="FFFFFF" w:themeColor="background1"/>
+                <w:sz w:val="18"/>
+                <w:szCs w:val="18"/>
               </w:rPr>
               <w:t>Descrizione</w:t>
             </w:r>
@@ -1196,7 +1120,7 @@
         </w:tc>
         <w:tc>
           <w:tcPr>
-            <w:tcW w:w="1275" w:type="dxa"/>
+            <w:tcW w:w="1216" w:type="dxa"/>
             <w:shd w:val="clear" w:color="auto" w:fill="29B95C"/>
             <w:vAlign w:val="center"/>
           </w:tcPr>
@@ -1209,11 +1133,15 @@
               <w:jc w:val="center"/>
               <w:rPr>
                 <w:color w:val="FFFFFF" w:themeColor="background1"/>
+                <w:sz w:val="18"/>
+                <w:szCs w:val="18"/>
               </w:rPr>
             </w:pPr>
             <w:r>
               <w:rPr>
                 <w:color w:val="FFFFFF" w:themeColor="background1"/>
+                <w:sz w:val="18"/>
+                <w:szCs w:val="18"/>
               </w:rPr>
               <w:t>Tipo</w:t>
             </w:r>
@@ -1221,7 +1149,7 @@
         </w:tc>
         <w:tc>
           <w:tcPr>
-            <w:tcW w:w="1701" w:type="dxa"/>
+            <w:tcW w:w="1623" w:type="dxa"/>
             <w:shd w:val="clear" w:color="auto" w:fill="29B95C"/>
             <w:vAlign w:val="center"/>
           </w:tcPr>
@@ -1231,11 +1159,15 @@
               <w:jc w:val="center"/>
               <w:rPr>
                 <w:color w:val="FFFFFF" w:themeColor="background1"/>
+                <w:sz w:val="18"/>
+                <w:szCs w:val="18"/>
               </w:rPr>
             </w:pPr>
             <w:r>
               <w:rPr>
                 <w:color w:val="FFFFFF" w:themeColor="background1"/>
+                <w:sz w:val="18"/>
+                <w:szCs w:val="18"/>
               </w:rPr>
               <w:t>Sinonimi</w:t>
             </w:r>
@@ -1244,26 +1176,27 @@
       </w:tr>
       <w:tr>
         <w:trPr>
-          <w:trHeight w:val="713"/>
+          <w:trHeight w:val="679"/>
         </w:trPr>
         <w:tc>
           <w:tcPr>
-            <w:tcW w:w="1985" w:type="dxa"/>
+            <w:tcW w:w="1487" w:type="dxa"/>
             <w:shd w:val="clear" w:color="auto" w:fill="EEFFE7"/>
             <w:vAlign w:val="center"/>
           </w:tcPr>
           <w:p>
             <w:pPr>
-              <w:ind w:left="-142" w:right="-109" w:firstLine="319"/>
+              <w:ind w:left="34" w:right="40"/>
+              <w:jc w:val="center"/>
               <w:rPr>
-                <w:sz w:val="22"/>
-                <w:szCs w:val="22"/>
+                <w:sz w:val="18"/>
+                <w:szCs w:val="18"/>
               </w:rPr>
             </w:pPr>
             <w:r>
               <w:rPr>
-                <w:sz w:val="22"/>
-                <w:szCs w:val="22"/>
+                <w:sz w:val="18"/>
+                <w:szCs w:val="18"/>
               </w:rPr>
               <w:t>Barber Manager</w:t>
             </w:r>
@@ -1271,7 +1204,7 @@
         </w:tc>
         <w:tc>
           <w:tcPr>
-            <w:tcW w:w="4253" w:type="dxa"/>
+            <w:tcW w:w="4059" w:type="dxa"/>
             <w:shd w:val="clear" w:color="auto" w:fill="EEFFE7"/>
             <w:vAlign w:val="center"/>
           </w:tcPr>
@@ -1279,14 +1212,14 @@
             <w:pPr>
               <w:ind w:left="39" w:right="33"/>
               <w:rPr>
-                <w:sz w:val="22"/>
-                <w:szCs w:val="22"/>
+                <w:sz w:val="18"/>
+                <w:szCs w:val="18"/>
               </w:rPr>
             </w:pPr>
             <w:r>
               <w:rPr>
-                <w:sz w:val="22"/>
-                <w:szCs w:val="22"/>
+                <w:sz w:val="18"/>
+                <w:szCs w:val="18"/>
               </w:rPr>
               <w:t>Nome del sistema gestionale progettato per un barber shop.</w:t>
             </w:r>
@@ -1294,7 +1227,7 @@
         </w:tc>
         <w:tc>
           <w:tcPr>
-            <w:tcW w:w="1275" w:type="dxa"/>
+            <w:tcW w:w="1216" w:type="dxa"/>
             <w:shd w:val="clear" w:color="auto" w:fill="EEFFE7"/>
             <w:vAlign w:val="center"/>
           </w:tcPr>
@@ -1303,14 +1236,14 @@
               <w:ind w:left="-142" w:right="34" w:firstLine="180"/>
               <w:jc w:val="center"/>
               <w:rPr>
-                <w:sz w:val="22"/>
-                <w:szCs w:val="22"/>
+                <w:sz w:val="18"/>
+                <w:szCs w:val="18"/>
               </w:rPr>
             </w:pPr>
             <w:r>
               <w:rPr>
-                <w:sz w:val="22"/>
-                <w:szCs w:val="22"/>
+                <w:sz w:val="18"/>
+                <w:szCs w:val="18"/>
               </w:rPr>
               <w:t>Business</w:t>
             </w:r>
@@ -1318,7 +1251,7 @@
         </w:tc>
         <w:tc>
           <w:tcPr>
-            <w:tcW w:w="1701" w:type="dxa"/>
+            <w:tcW w:w="1623" w:type="dxa"/>
             <w:shd w:val="clear" w:color="auto" w:fill="EEFFE7"/>
             <w:vAlign w:val="center"/>
           </w:tcPr>
@@ -1327,49 +1260,43 @@
               <w:ind w:left="38" w:right="41"/>
               <w:jc w:val="center"/>
               <w:rPr>
-                <w:sz w:val="22"/>
-                <w:szCs w:val="22"/>
+                <w:sz w:val="18"/>
+                <w:szCs w:val="18"/>
               </w:rPr>
             </w:pPr>
             <w:r>
               <w:rPr>
-                <w:sz w:val="22"/>
-                <w:szCs w:val="22"/>
+                <w:sz w:val="18"/>
+                <w:szCs w:val="18"/>
               </w:rPr>
-              <w:t>Applicazione</w:t>
-            </w:r>
-            <w:r>
-              <w:rPr>
-                <w:sz w:val="22"/>
-                <w:szCs w:val="22"/>
-              </w:rPr>
-              <w:t>, App</w:t>
+              <w:t>Applicazione, App</w:t>
             </w:r>
           </w:p>
         </w:tc>
       </w:tr>
       <w:tr>
         <w:trPr>
-          <w:trHeight w:val="713"/>
+          <w:trHeight w:val="679"/>
         </w:trPr>
         <w:tc>
           <w:tcPr>
-            <w:tcW w:w="1985" w:type="dxa"/>
+            <w:tcW w:w="1487" w:type="dxa"/>
             <w:shd w:val="clear" w:color="auto" w:fill="EEFFE7"/>
             <w:vAlign w:val="center"/>
           </w:tcPr>
           <w:p>
             <w:pPr>
-              <w:ind w:left="-142" w:right="-109" w:firstLine="319"/>
+              <w:ind w:left="34" w:right="40"/>
+              <w:jc w:val="center"/>
               <w:rPr>
-                <w:sz w:val="22"/>
-                <w:szCs w:val="22"/>
+                <w:sz w:val="18"/>
+                <w:szCs w:val="18"/>
               </w:rPr>
             </w:pPr>
             <w:r>
               <w:rPr>
-                <w:sz w:val="22"/>
-                <w:szCs w:val="22"/>
+                <w:sz w:val="18"/>
+                <w:szCs w:val="18"/>
               </w:rPr>
               <w:t>Barber Shop</w:t>
             </w:r>
@@ -1377,7 +1304,7 @@
         </w:tc>
         <w:tc>
           <w:tcPr>
-            <w:tcW w:w="4253" w:type="dxa"/>
+            <w:tcW w:w="4059" w:type="dxa"/>
             <w:shd w:val="clear" w:color="auto" w:fill="EEFFE7"/>
             <w:vAlign w:val="center"/>
           </w:tcPr>
@@ -1385,14 +1312,14 @@
             <w:pPr>
               <w:ind w:left="39" w:right="33"/>
               <w:rPr>
-                <w:sz w:val="22"/>
-                <w:szCs w:val="22"/>
+                <w:sz w:val="18"/>
+                <w:szCs w:val="18"/>
               </w:rPr>
             </w:pPr>
             <w:r>
               <w:rPr>
-                <w:sz w:val="22"/>
-                <w:szCs w:val="22"/>
+                <w:sz w:val="18"/>
+                <w:szCs w:val="18"/>
               </w:rPr>
               <w:t>Salone da barbiere dove vengono erogati servizi legati a capelli e barba.</w:t>
             </w:r>
@@ -1400,7 +1327,7 @@
         </w:tc>
         <w:tc>
           <w:tcPr>
-            <w:tcW w:w="1275" w:type="dxa"/>
+            <w:tcW w:w="1216" w:type="dxa"/>
             <w:shd w:val="clear" w:color="auto" w:fill="EEFFE7"/>
             <w:vAlign w:val="center"/>
           </w:tcPr>
@@ -1409,14 +1336,14 @@
               <w:ind w:left="-142" w:right="34" w:firstLine="180"/>
               <w:jc w:val="center"/>
               <w:rPr>
-                <w:sz w:val="22"/>
-                <w:szCs w:val="22"/>
+                <w:sz w:val="18"/>
+                <w:szCs w:val="18"/>
               </w:rPr>
             </w:pPr>
             <w:r>
               <w:rPr>
-                <w:sz w:val="22"/>
-                <w:szCs w:val="22"/>
+                <w:sz w:val="18"/>
+                <w:szCs w:val="18"/>
               </w:rPr>
               <w:t>Business</w:t>
             </w:r>
@@ -1424,7 +1351,7 @@
         </w:tc>
         <w:tc>
           <w:tcPr>
-            <w:tcW w:w="1701" w:type="dxa"/>
+            <w:tcW w:w="1623" w:type="dxa"/>
             <w:shd w:val="clear" w:color="auto" w:fill="EEFFE7"/>
             <w:vAlign w:val="center"/>
           </w:tcPr>
@@ -1433,14 +1360,14 @@
               <w:ind w:left="38" w:right="41"/>
               <w:jc w:val="center"/>
               <w:rPr>
-                <w:sz w:val="22"/>
-                <w:szCs w:val="22"/>
+                <w:sz w:val="18"/>
+                <w:szCs w:val="18"/>
               </w:rPr>
             </w:pPr>
             <w:r>
               <w:rPr>
-                <w:sz w:val="22"/>
-                <w:szCs w:val="22"/>
+                <w:sz w:val="18"/>
+                <w:szCs w:val="18"/>
               </w:rPr>
               <w:t>Salone, Negozio</w:t>
             </w:r>
@@ -1449,26 +1376,27 @@
       </w:tr>
       <w:tr>
         <w:trPr>
-          <w:trHeight w:val="713"/>
+          <w:trHeight w:val="679"/>
         </w:trPr>
         <w:tc>
           <w:tcPr>
-            <w:tcW w:w="1985" w:type="dxa"/>
+            <w:tcW w:w="1487" w:type="dxa"/>
             <w:shd w:val="clear" w:color="auto" w:fill="EEFFE7"/>
             <w:vAlign w:val="center"/>
           </w:tcPr>
           <w:p>
             <w:pPr>
-              <w:ind w:left="-142" w:right="-109" w:firstLine="319"/>
+              <w:ind w:left="34" w:right="40"/>
+              <w:jc w:val="center"/>
               <w:rPr>
-                <w:sz w:val="22"/>
-                <w:szCs w:val="22"/>
+                <w:sz w:val="18"/>
+                <w:szCs w:val="18"/>
               </w:rPr>
             </w:pPr>
             <w:r>
               <w:rPr>
-                <w:sz w:val="22"/>
-                <w:szCs w:val="22"/>
+                <w:sz w:val="18"/>
+                <w:szCs w:val="18"/>
               </w:rPr>
               <w:t>Cliente</w:t>
             </w:r>
@@ -1476,7 +1404,7 @@
         </w:tc>
         <w:tc>
           <w:tcPr>
-            <w:tcW w:w="4253" w:type="dxa"/>
+            <w:tcW w:w="4059" w:type="dxa"/>
             <w:shd w:val="clear" w:color="auto" w:fill="EEFFE7"/>
             <w:vAlign w:val="center"/>
           </w:tcPr>
@@ -1484,14 +1412,14 @@
             <w:pPr>
               <w:ind w:left="39" w:right="33"/>
               <w:rPr>
-                <w:sz w:val="22"/>
-                <w:szCs w:val="22"/>
+                <w:sz w:val="18"/>
+                <w:szCs w:val="18"/>
               </w:rPr>
             </w:pPr>
             <w:r>
               <w:rPr>
-                <w:sz w:val="22"/>
-                <w:szCs w:val="22"/>
+                <w:sz w:val="18"/>
+                <w:szCs w:val="18"/>
               </w:rPr>
               <w:t>Utente finale che usufruisce dei servizi offerti dal barber shop.</w:t>
             </w:r>
@@ -1499,7 +1427,7 @@
         </w:tc>
         <w:tc>
           <w:tcPr>
-            <w:tcW w:w="1275" w:type="dxa"/>
+            <w:tcW w:w="1216" w:type="dxa"/>
             <w:shd w:val="clear" w:color="auto" w:fill="EEFFE7"/>
             <w:vAlign w:val="center"/>
           </w:tcPr>
@@ -1508,14 +1436,14 @@
               <w:ind w:left="-142" w:right="34" w:firstLine="180"/>
               <w:jc w:val="center"/>
               <w:rPr>
-                <w:sz w:val="22"/>
-                <w:szCs w:val="22"/>
+                <w:sz w:val="18"/>
+                <w:szCs w:val="18"/>
               </w:rPr>
             </w:pPr>
             <w:r>
               <w:rPr>
-                <w:sz w:val="22"/>
-                <w:szCs w:val="22"/>
+                <w:sz w:val="18"/>
+                <w:szCs w:val="18"/>
               </w:rPr>
               <w:t>Tecnico</w:t>
             </w:r>
@@ -1523,7 +1451,7 @@
         </w:tc>
         <w:tc>
           <w:tcPr>
-            <w:tcW w:w="1701" w:type="dxa"/>
+            <w:tcW w:w="1623" w:type="dxa"/>
             <w:shd w:val="clear" w:color="auto" w:fill="EEFFE7"/>
             <w:vAlign w:val="center"/>
           </w:tcPr>
@@ -1532,14 +1460,14 @@
               <w:ind w:left="38" w:right="41"/>
               <w:jc w:val="center"/>
               <w:rPr>
-                <w:sz w:val="22"/>
-                <w:szCs w:val="22"/>
+                <w:sz w:val="18"/>
+                <w:szCs w:val="18"/>
               </w:rPr>
             </w:pPr>
             <w:r>
               <w:rPr>
-                <w:sz w:val="22"/>
-                <w:szCs w:val="22"/>
+                <w:sz w:val="18"/>
+                <w:szCs w:val="18"/>
               </w:rPr>
               <w:t>Utente</w:t>
             </w:r>
@@ -1548,26 +1476,27 @@
       </w:tr>
       <w:tr>
         <w:trPr>
-          <w:trHeight w:val="713"/>
+          <w:trHeight w:val="679"/>
         </w:trPr>
         <w:tc>
           <w:tcPr>
-            <w:tcW w:w="1985" w:type="dxa"/>
+            <w:tcW w:w="1487" w:type="dxa"/>
             <w:shd w:val="clear" w:color="auto" w:fill="EEFFE7"/>
             <w:vAlign w:val="center"/>
           </w:tcPr>
           <w:p>
             <w:pPr>
-              <w:ind w:left="-142" w:right="-109" w:firstLine="319"/>
+              <w:ind w:left="34" w:right="40"/>
+              <w:jc w:val="center"/>
               <w:rPr>
-                <w:sz w:val="22"/>
-                <w:szCs w:val="22"/>
+                <w:sz w:val="18"/>
+                <w:szCs w:val="18"/>
               </w:rPr>
             </w:pPr>
             <w:r>
               <w:rPr>
-                <w:sz w:val="22"/>
-                <w:szCs w:val="22"/>
+                <w:sz w:val="18"/>
+                <w:szCs w:val="18"/>
               </w:rPr>
               <w:t>Registrazione</w:t>
             </w:r>
@@ -1575,7 +1504,7 @@
         </w:tc>
         <w:tc>
           <w:tcPr>
-            <w:tcW w:w="4253" w:type="dxa"/>
+            <w:tcW w:w="4059" w:type="dxa"/>
             <w:shd w:val="clear" w:color="auto" w:fill="EEFFE7"/>
             <w:vAlign w:val="center"/>
           </w:tcPr>
@@ -1583,43 +1512,22 @@
             <w:pPr>
               <w:ind w:left="39" w:right="33"/>
               <w:rPr>
-                <w:sz w:val="22"/>
-                <w:szCs w:val="22"/>
+                <w:sz w:val="18"/>
+                <w:szCs w:val="18"/>
               </w:rPr>
             </w:pPr>
             <w:r>
               <w:rPr>
-                <w:sz w:val="22"/>
-                <w:szCs w:val="22"/>
+                <w:sz w:val="18"/>
+                <w:szCs w:val="18"/>
               </w:rPr>
-              <w:t xml:space="preserve">Procedura di inserimento dei dati personali per l’accesso </w:t>
-            </w:r>
-            <w:r>
-              <w:rPr>
-                <w:sz w:val="22"/>
-                <w:szCs w:val="22"/>
-              </w:rPr>
-              <w:t>all’a</w:t>
-            </w:r>
-            <w:r>
-              <w:rPr>
-                <w:sz w:val="22"/>
-                <w:szCs w:val="22"/>
-              </w:rPr>
-              <w:t>pp</w:t>
-            </w:r>
-            <w:r>
-              <w:rPr>
-                <w:sz w:val="22"/>
-                <w:szCs w:val="22"/>
-              </w:rPr>
-              <w:t>.</w:t>
+              <w:t>Procedura di inserimento dei dati personali per l’accesso all’app.</w:t>
             </w:r>
           </w:p>
         </w:tc>
         <w:tc>
           <w:tcPr>
-            <w:tcW w:w="1275" w:type="dxa"/>
+            <w:tcW w:w="1216" w:type="dxa"/>
             <w:shd w:val="clear" w:color="auto" w:fill="EEFFE7"/>
             <w:vAlign w:val="center"/>
           </w:tcPr>
@@ -1628,14 +1536,14 @@
               <w:ind w:left="-142" w:right="34" w:firstLine="180"/>
               <w:jc w:val="center"/>
               <w:rPr>
-                <w:sz w:val="22"/>
-                <w:szCs w:val="22"/>
+                <w:sz w:val="18"/>
+                <w:szCs w:val="18"/>
               </w:rPr>
             </w:pPr>
             <w:r>
               <w:rPr>
-                <w:sz w:val="22"/>
-                <w:szCs w:val="22"/>
+                <w:sz w:val="18"/>
+                <w:szCs w:val="18"/>
               </w:rPr>
               <w:t>Tecnico</w:t>
             </w:r>
@@ -1643,7 +1551,7 @@
         </w:tc>
         <w:tc>
           <w:tcPr>
-            <w:tcW w:w="1701" w:type="dxa"/>
+            <w:tcW w:w="1623" w:type="dxa"/>
             <w:shd w:val="clear" w:color="auto" w:fill="EEFFE7"/>
             <w:vAlign w:val="center"/>
           </w:tcPr>
@@ -1652,14 +1560,14 @@
               <w:ind w:left="38" w:right="41"/>
               <w:jc w:val="center"/>
               <w:rPr>
-                <w:sz w:val="22"/>
-                <w:szCs w:val="22"/>
+                <w:sz w:val="18"/>
+                <w:szCs w:val="18"/>
               </w:rPr>
             </w:pPr>
             <w:r>
               <w:rPr>
-                <w:sz w:val="22"/>
-                <w:szCs w:val="22"/>
+                <w:sz w:val="18"/>
+                <w:szCs w:val="18"/>
               </w:rPr>
               <w:t>Iscrizione</w:t>
             </w:r>
@@ -1668,26 +1576,27 @@
       </w:tr>
       <w:tr>
         <w:trPr>
-          <w:trHeight w:val="713"/>
+          <w:trHeight w:val="679"/>
         </w:trPr>
         <w:tc>
           <w:tcPr>
-            <w:tcW w:w="1985" w:type="dxa"/>
+            <w:tcW w:w="1487" w:type="dxa"/>
             <w:shd w:val="clear" w:color="auto" w:fill="EEFFE7"/>
             <w:vAlign w:val="center"/>
           </w:tcPr>
           <w:p>
             <w:pPr>
-              <w:ind w:left="-142" w:right="-109" w:firstLine="319"/>
+              <w:ind w:left="34" w:right="40"/>
+              <w:jc w:val="center"/>
               <w:rPr>
-                <w:sz w:val="22"/>
-                <w:szCs w:val="22"/>
+                <w:sz w:val="18"/>
+                <w:szCs w:val="18"/>
               </w:rPr>
             </w:pPr>
             <w:r>
               <w:rPr>
-                <w:sz w:val="22"/>
-                <w:szCs w:val="22"/>
+                <w:sz w:val="18"/>
+                <w:szCs w:val="18"/>
               </w:rPr>
               <w:t>Servizio</w:t>
             </w:r>
@@ -1695,7 +1604,7 @@
         </w:tc>
         <w:tc>
           <w:tcPr>
-            <w:tcW w:w="4253" w:type="dxa"/>
+            <w:tcW w:w="4059" w:type="dxa"/>
             <w:shd w:val="clear" w:color="auto" w:fill="EEFFE7"/>
             <w:vAlign w:val="center"/>
           </w:tcPr>
@@ -1703,14 +1612,14 @@
             <w:pPr>
               <w:ind w:left="39" w:right="33"/>
               <w:rPr>
-                <w:sz w:val="22"/>
-                <w:szCs w:val="22"/>
+                <w:sz w:val="18"/>
+                <w:szCs w:val="18"/>
               </w:rPr>
             </w:pPr>
             <w:r>
               <w:rPr>
-                <w:sz w:val="22"/>
-                <w:szCs w:val="22"/>
+                <w:sz w:val="18"/>
+                <w:szCs w:val="18"/>
               </w:rPr>
               <w:t>Trattamento offerto dal salone, come taglio capelli, rasatura, ecc.</w:t>
             </w:r>
@@ -1718,7 +1627,7 @@
         </w:tc>
         <w:tc>
           <w:tcPr>
-            <w:tcW w:w="1275" w:type="dxa"/>
+            <w:tcW w:w="1216" w:type="dxa"/>
             <w:shd w:val="clear" w:color="auto" w:fill="EEFFE7"/>
             <w:vAlign w:val="center"/>
           </w:tcPr>
@@ -1727,14 +1636,14 @@
               <w:ind w:left="-142" w:right="34" w:firstLine="180"/>
               <w:jc w:val="center"/>
               <w:rPr>
-                <w:sz w:val="22"/>
-                <w:szCs w:val="22"/>
+                <w:sz w:val="18"/>
+                <w:szCs w:val="18"/>
               </w:rPr>
             </w:pPr>
             <w:r>
               <w:rPr>
-                <w:sz w:val="22"/>
-                <w:szCs w:val="22"/>
+                <w:sz w:val="18"/>
+                <w:szCs w:val="18"/>
               </w:rPr>
               <w:t>Business</w:t>
             </w:r>
@@ -1742,7 +1651,7 @@
         </w:tc>
         <w:tc>
           <w:tcPr>
-            <w:tcW w:w="1701" w:type="dxa"/>
+            <w:tcW w:w="1623" w:type="dxa"/>
             <w:shd w:val="clear" w:color="auto" w:fill="EEFFE7"/>
             <w:vAlign w:val="center"/>
           </w:tcPr>
@@ -1751,14 +1660,14 @@
               <w:ind w:left="38" w:right="41"/>
               <w:jc w:val="center"/>
               <w:rPr>
-                <w:sz w:val="22"/>
-                <w:szCs w:val="22"/>
+                <w:sz w:val="18"/>
+                <w:szCs w:val="18"/>
               </w:rPr>
             </w:pPr>
             <w:r>
               <w:rPr>
-                <w:sz w:val="22"/>
-                <w:szCs w:val="22"/>
+                <w:sz w:val="18"/>
+                <w:szCs w:val="18"/>
               </w:rPr>
               <w:t>Trattamento</w:t>
             </w:r>
@@ -1767,26 +1676,27 @@
       </w:tr>
       <w:tr>
         <w:trPr>
-          <w:trHeight w:val="713"/>
+          <w:trHeight w:val="679"/>
         </w:trPr>
         <w:tc>
           <w:tcPr>
-            <w:tcW w:w="1985" w:type="dxa"/>
+            <w:tcW w:w="1487" w:type="dxa"/>
             <w:shd w:val="clear" w:color="auto" w:fill="EEFFE7"/>
             <w:vAlign w:val="center"/>
           </w:tcPr>
           <w:p>
             <w:pPr>
-              <w:ind w:left="-142" w:right="-109" w:firstLine="319"/>
+              <w:ind w:left="34" w:right="40"/>
+              <w:jc w:val="center"/>
               <w:rPr>
-                <w:sz w:val="22"/>
-                <w:szCs w:val="22"/>
+                <w:sz w:val="18"/>
+                <w:szCs w:val="18"/>
               </w:rPr>
             </w:pPr>
             <w:r>
               <w:rPr>
-                <w:sz w:val="22"/>
-                <w:szCs w:val="22"/>
+                <w:sz w:val="18"/>
+                <w:szCs w:val="18"/>
               </w:rPr>
               <w:t>Staff</w:t>
             </w:r>
@@ -1794,7 +1704,7 @@
         </w:tc>
         <w:tc>
           <w:tcPr>
-            <w:tcW w:w="4253" w:type="dxa"/>
+            <w:tcW w:w="4059" w:type="dxa"/>
             <w:shd w:val="clear" w:color="auto" w:fill="EEFFE7"/>
             <w:vAlign w:val="center"/>
           </w:tcPr>
@@ -1802,14 +1712,14 @@
             <w:pPr>
               <w:ind w:left="39" w:right="33"/>
               <w:rPr>
-                <w:sz w:val="22"/>
-                <w:szCs w:val="22"/>
+                <w:sz w:val="18"/>
+                <w:szCs w:val="18"/>
               </w:rPr>
             </w:pPr>
             <w:r>
               <w:rPr>
-                <w:sz w:val="22"/>
-                <w:szCs w:val="22"/>
+                <w:sz w:val="18"/>
+                <w:szCs w:val="18"/>
               </w:rPr>
               <w:t>Personale autorizzato del salone (barbieri e amministratori)</w:t>
             </w:r>
@@ -1817,7 +1727,7 @@
         </w:tc>
         <w:tc>
           <w:tcPr>
-            <w:tcW w:w="1275" w:type="dxa"/>
+            <w:tcW w:w="1216" w:type="dxa"/>
             <w:shd w:val="clear" w:color="auto" w:fill="EEFFE7"/>
             <w:vAlign w:val="center"/>
           </w:tcPr>
@@ -1826,14 +1736,14 @@
               <w:ind w:left="-142" w:right="34" w:firstLine="180"/>
               <w:jc w:val="center"/>
               <w:rPr>
-                <w:sz w:val="22"/>
-                <w:szCs w:val="22"/>
+                <w:sz w:val="18"/>
+                <w:szCs w:val="18"/>
               </w:rPr>
             </w:pPr>
             <w:r>
               <w:rPr>
-                <w:sz w:val="22"/>
-                <w:szCs w:val="22"/>
+                <w:sz w:val="18"/>
+                <w:szCs w:val="18"/>
               </w:rPr>
               <w:t>Business</w:t>
             </w:r>
@@ -1841,7 +1751,7 @@
         </w:tc>
         <w:tc>
           <w:tcPr>
-            <w:tcW w:w="1701" w:type="dxa"/>
+            <w:tcW w:w="1623" w:type="dxa"/>
             <w:shd w:val="clear" w:color="auto" w:fill="EEFFE7"/>
             <w:vAlign w:val="center"/>
           </w:tcPr>
@@ -1850,21 +1760,21 @@
               <w:ind w:left="38" w:right="41"/>
               <w:jc w:val="center"/>
               <w:rPr>
-                <w:sz w:val="22"/>
-                <w:szCs w:val="22"/>
+                <w:sz w:val="18"/>
+                <w:szCs w:val="18"/>
               </w:rPr>
             </w:pPr>
             <w:r>
               <w:rPr>
-                <w:sz w:val="22"/>
-                <w:szCs w:val="22"/>
+                <w:sz w:val="18"/>
+                <w:szCs w:val="18"/>
               </w:rPr>
               <w:t>Personale</w:t>
             </w:r>
             <w:r>
               <w:rPr>
-                <w:sz w:val="22"/>
-                <w:szCs w:val="22"/>
+                <w:sz w:val="18"/>
+                <w:szCs w:val="18"/>
               </w:rPr>
               <w:t>, Operatori</w:t>
             </w:r>
@@ -1873,26 +1783,27 @@
       </w:tr>
       <w:tr>
         <w:trPr>
-          <w:trHeight w:val="713"/>
+          <w:trHeight w:val="679"/>
         </w:trPr>
         <w:tc>
           <w:tcPr>
-            <w:tcW w:w="1985" w:type="dxa"/>
+            <w:tcW w:w="1487" w:type="dxa"/>
             <w:shd w:val="clear" w:color="auto" w:fill="EEFFE7"/>
             <w:vAlign w:val="center"/>
           </w:tcPr>
           <w:p>
             <w:pPr>
-              <w:ind w:left="-142" w:right="-109" w:firstLine="319"/>
+              <w:ind w:left="34" w:right="40"/>
+              <w:jc w:val="center"/>
               <w:rPr>
-                <w:sz w:val="22"/>
-                <w:szCs w:val="22"/>
+                <w:sz w:val="18"/>
+                <w:szCs w:val="18"/>
               </w:rPr>
             </w:pPr>
             <w:r>
               <w:rPr>
-                <w:sz w:val="22"/>
-                <w:szCs w:val="22"/>
+                <w:sz w:val="18"/>
+                <w:szCs w:val="18"/>
               </w:rPr>
               <w:t>Review</w:t>
             </w:r>
@@ -1900,7 +1811,7 @@
         </w:tc>
         <w:tc>
           <w:tcPr>
-            <w:tcW w:w="4253" w:type="dxa"/>
+            <w:tcW w:w="4059" w:type="dxa"/>
             <w:shd w:val="clear" w:color="auto" w:fill="EEFFE7"/>
             <w:vAlign w:val="center"/>
           </w:tcPr>
@@ -1908,14 +1819,14 @@
             <w:pPr>
               <w:ind w:left="39" w:right="33"/>
               <w:rPr>
-                <w:sz w:val="22"/>
-                <w:szCs w:val="22"/>
+                <w:sz w:val="18"/>
+                <w:szCs w:val="18"/>
               </w:rPr>
             </w:pPr>
             <w:r>
               <w:rPr>
-                <w:sz w:val="22"/>
-                <w:szCs w:val="22"/>
+                <w:sz w:val="18"/>
+                <w:szCs w:val="18"/>
               </w:rPr>
               <w:t>Valutazione e commento lasciato da un cliente su un servizio ricevuto.</w:t>
             </w:r>
@@ -1923,7 +1834,7 @@
         </w:tc>
         <w:tc>
           <w:tcPr>
-            <w:tcW w:w="1275" w:type="dxa"/>
+            <w:tcW w:w="1216" w:type="dxa"/>
             <w:shd w:val="clear" w:color="auto" w:fill="EEFFE7"/>
             <w:vAlign w:val="center"/>
           </w:tcPr>
@@ -1932,14 +1843,14 @@
               <w:ind w:left="-142" w:right="34" w:firstLine="180"/>
               <w:jc w:val="center"/>
               <w:rPr>
-                <w:sz w:val="22"/>
-                <w:szCs w:val="22"/>
+                <w:sz w:val="18"/>
+                <w:szCs w:val="18"/>
               </w:rPr>
             </w:pPr>
             <w:r>
               <w:rPr>
-                <w:sz w:val="22"/>
-                <w:szCs w:val="22"/>
+                <w:sz w:val="18"/>
+                <w:szCs w:val="18"/>
               </w:rPr>
               <w:t>Business</w:t>
             </w:r>
@@ -1947,7 +1858,7 @@
         </w:tc>
         <w:tc>
           <w:tcPr>
-            <w:tcW w:w="1701" w:type="dxa"/>
+            <w:tcW w:w="1623" w:type="dxa"/>
             <w:shd w:val="clear" w:color="auto" w:fill="EEFFE7"/>
             <w:vAlign w:val="center"/>
           </w:tcPr>
@@ -1956,14 +1867,14 @@
               <w:ind w:left="38" w:right="41"/>
               <w:jc w:val="center"/>
               <w:rPr>
-                <w:sz w:val="22"/>
-                <w:szCs w:val="22"/>
+                <w:sz w:val="18"/>
+                <w:szCs w:val="18"/>
               </w:rPr>
             </w:pPr>
             <w:r>
               <w:rPr>
-                <w:sz w:val="22"/>
-                <w:szCs w:val="22"/>
+                <w:sz w:val="18"/>
+                <w:szCs w:val="18"/>
               </w:rPr>
               <w:t>Recensione</w:t>
             </w:r>
@@ -1972,26 +1883,27 @@
       </w:tr>
       <w:tr>
         <w:trPr>
-          <w:trHeight w:val="713"/>
+          <w:trHeight w:val="679"/>
         </w:trPr>
         <w:tc>
           <w:tcPr>
-            <w:tcW w:w="1985" w:type="dxa"/>
+            <w:tcW w:w="1487" w:type="dxa"/>
             <w:shd w:val="clear" w:color="auto" w:fill="EEFFE7"/>
             <w:vAlign w:val="center"/>
           </w:tcPr>
           <w:p>
             <w:pPr>
-              <w:ind w:left="-142" w:right="-109" w:firstLine="319"/>
+              <w:ind w:left="34" w:right="40"/>
+              <w:jc w:val="center"/>
               <w:rPr>
-                <w:sz w:val="22"/>
-                <w:szCs w:val="22"/>
+                <w:sz w:val="18"/>
+                <w:szCs w:val="18"/>
               </w:rPr>
             </w:pPr>
             <w:r>
               <w:rPr>
-                <w:sz w:val="22"/>
-                <w:szCs w:val="22"/>
+                <w:sz w:val="18"/>
+                <w:szCs w:val="18"/>
               </w:rPr>
               <w:t>Statistiche</w:t>
             </w:r>
@@ -1999,7 +1911,7 @@
         </w:tc>
         <w:tc>
           <w:tcPr>
-            <w:tcW w:w="4253" w:type="dxa"/>
+            <w:tcW w:w="4059" w:type="dxa"/>
             <w:shd w:val="clear" w:color="auto" w:fill="EEFFE7"/>
             <w:vAlign w:val="center"/>
           </w:tcPr>
@@ -2007,14 +1919,14 @@
             <w:pPr>
               <w:ind w:left="39" w:right="33"/>
               <w:rPr>
-                <w:sz w:val="22"/>
-                <w:szCs w:val="22"/>
+                <w:sz w:val="18"/>
+                <w:szCs w:val="18"/>
               </w:rPr>
             </w:pPr>
             <w:r>
               <w:rPr>
-                <w:sz w:val="22"/>
-                <w:szCs w:val="22"/>
+                <w:sz w:val="18"/>
+                <w:szCs w:val="18"/>
               </w:rPr>
               <w:t>Report analitici sull’attività del salone (incassi, trattamenti, clienti).</w:t>
             </w:r>
@@ -2022,7 +1934,7 @@
         </w:tc>
         <w:tc>
           <w:tcPr>
-            <w:tcW w:w="1275" w:type="dxa"/>
+            <w:tcW w:w="1216" w:type="dxa"/>
             <w:shd w:val="clear" w:color="auto" w:fill="EEFFE7"/>
             <w:vAlign w:val="center"/>
           </w:tcPr>
@@ -2031,14 +1943,14 @@
               <w:ind w:left="-142" w:right="34" w:firstLine="180"/>
               <w:jc w:val="center"/>
               <w:rPr>
-                <w:sz w:val="22"/>
-                <w:szCs w:val="22"/>
+                <w:sz w:val="18"/>
+                <w:szCs w:val="18"/>
               </w:rPr>
             </w:pPr>
             <w:r>
               <w:rPr>
-                <w:sz w:val="22"/>
-                <w:szCs w:val="22"/>
+                <w:sz w:val="18"/>
+                <w:szCs w:val="18"/>
               </w:rPr>
               <w:t>Business</w:t>
             </w:r>
@@ -2046,7 +1958,7 @@
         </w:tc>
         <w:tc>
           <w:tcPr>
-            <w:tcW w:w="1701" w:type="dxa"/>
+            <w:tcW w:w="1623" w:type="dxa"/>
             <w:shd w:val="clear" w:color="auto" w:fill="EEFFE7"/>
             <w:vAlign w:val="center"/>
           </w:tcPr>
@@ -2055,14 +1967,14 @@
               <w:ind w:left="38" w:right="41"/>
               <w:jc w:val="center"/>
               <w:rPr>
-                <w:sz w:val="22"/>
-                <w:szCs w:val="22"/>
+                <w:sz w:val="18"/>
+                <w:szCs w:val="18"/>
               </w:rPr>
             </w:pPr>
             <w:r>
               <w:rPr>
-                <w:sz w:val="22"/>
-                <w:szCs w:val="22"/>
+                <w:sz w:val="18"/>
+                <w:szCs w:val="18"/>
               </w:rPr>
               <w:t>Analisi, report</w:t>
             </w:r>
@@ -2071,26 +1983,27 @@
       </w:tr>
       <w:tr>
         <w:trPr>
-          <w:trHeight w:val="713"/>
+          <w:trHeight w:val="679"/>
         </w:trPr>
         <w:tc>
           <w:tcPr>
-            <w:tcW w:w="1985" w:type="dxa"/>
+            <w:tcW w:w="1487" w:type="dxa"/>
             <w:shd w:val="clear" w:color="auto" w:fill="EEFFE7"/>
             <w:vAlign w:val="center"/>
           </w:tcPr>
           <w:p>
             <w:pPr>
-              <w:ind w:left="-142" w:right="-109" w:firstLine="319"/>
+              <w:ind w:left="34" w:right="40"/>
+              <w:jc w:val="center"/>
               <w:rPr>
-                <w:sz w:val="22"/>
-                <w:szCs w:val="22"/>
+                <w:sz w:val="18"/>
+                <w:szCs w:val="18"/>
               </w:rPr>
             </w:pPr>
             <w:r>
               <w:rPr>
-                <w:sz w:val="22"/>
-                <w:szCs w:val="22"/>
+                <w:sz w:val="18"/>
+                <w:szCs w:val="18"/>
               </w:rPr>
               <w:t>Promemoria</w:t>
             </w:r>
@@ -2098,7 +2011,7 @@
         </w:tc>
         <w:tc>
           <w:tcPr>
-            <w:tcW w:w="4253" w:type="dxa"/>
+            <w:tcW w:w="4059" w:type="dxa"/>
             <w:shd w:val="clear" w:color="auto" w:fill="EEFFE7"/>
             <w:vAlign w:val="center"/>
           </w:tcPr>
@@ -2106,14 +2019,14 @@
             <w:pPr>
               <w:ind w:left="39" w:right="33"/>
               <w:rPr>
-                <w:sz w:val="22"/>
-                <w:szCs w:val="22"/>
+                <w:sz w:val="18"/>
+                <w:szCs w:val="18"/>
               </w:rPr>
             </w:pPr>
             <w:r>
               <w:rPr>
-                <w:sz w:val="22"/>
-                <w:szCs w:val="22"/>
+                <w:sz w:val="18"/>
+                <w:szCs w:val="18"/>
               </w:rPr>
               <w:t>Notifica automatica inviata per ricordare appuntamenti imminenti.</w:t>
             </w:r>
@@ -2121,7 +2034,7 @@
         </w:tc>
         <w:tc>
           <w:tcPr>
-            <w:tcW w:w="1275" w:type="dxa"/>
+            <w:tcW w:w="1216" w:type="dxa"/>
             <w:shd w:val="clear" w:color="auto" w:fill="EEFFE7"/>
             <w:vAlign w:val="center"/>
           </w:tcPr>
@@ -2130,14 +2043,14 @@
               <w:ind w:left="-142" w:right="34" w:firstLine="180"/>
               <w:jc w:val="center"/>
               <w:rPr>
-                <w:sz w:val="22"/>
-                <w:szCs w:val="22"/>
+                <w:sz w:val="18"/>
+                <w:szCs w:val="18"/>
               </w:rPr>
             </w:pPr>
             <w:r>
               <w:rPr>
-                <w:sz w:val="22"/>
-                <w:szCs w:val="22"/>
+                <w:sz w:val="18"/>
+                <w:szCs w:val="18"/>
               </w:rPr>
               <w:t>Tecnico</w:t>
             </w:r>
@@ -2145,7 +2058,7 @@
         </w:tc>
         <w:tc>
           <w:tcPr>
-            <w:tcW w:w="1701" w:type="dxa"/>
+            <w:tcW w:w="1623" w:type="dxa"/>
             <w:shd w:val="clear" w:color="auto" w:fill="EEFFE7"/>
             <w:vAlign w:val="center"/>
           </w:tcPr>
@@ -2154,14 +2067,14 @@
               <w:ind w:left="38" w:right="41"/>
               <w:jc w:val="center"/>
               <w:rPr>
-                <w:sz w:val="22"/>
-                <w:szCs w:val="22"/>
+                <w:sz w:val="18"/>
+                <w:szCs w:val="18"/>
               </w:rPr>
             </w:pPr>
             <w:r>
               <w:rPr>
-                <w:sz w:val="22"/>
-                <w:szCs w:val="22"/>
+                <w:sz w:val="18"/>
+                <w:szCs w:val="18"/>
               </w:rPr>
               <w:t>Avviso</w:t>
             </w:r>
@@ -2176,62 +2089,78 @@
     </w:p>
     <w:p>
       <w:pPr>
-        <w:ind w:left="-142" w:right="261"/>
-      </w:pPr>
-    </w:p>
-    <w:p>
-      <w:pPr>
-        <w:ind w:left="-142" w:right="261"/>
-      </w:pPr>
-    </w:p>
-    <w:p>
-      <w:pPr>
-        <w:ind w:left="-142" w:right="261"/>
-      </w:pPr>
-    </w:p>
-    <w:p>
-      <w:pPr>
-        <w:ind w:left="-142" w:right="261"/>
-      </w:pPr>
-    </w:p>
-    <w:p>
-      <w:pPr>
-        <w:ind w:left="-142" w:right="261"/>
-      </w:pPr>
-    </w:p>
-    <w:p>
-      <w:pPr>
-        <w:ind w:left="-142" w:right="261"/>
-      </w:pPr>
-    </w:p>
-    <w:p>
-      <w:pPr>
-        <w:ind w:left="-142" w:right="261"/>
-      </w:pPr>
-    </w:p>
-    <w:p>
-      <w:pPr>
-        <w:ind w:left="-142" w:right="261"/>
-      </w:pPr>
-    </w:p>
-    <w:p>
-      <w:pPr>
-        <w:ind w:left="-142" w:right="261"/>
-      </w:pPr>
-    </w:p>
-    <w:p>
-      <w:pPr>
-        <w:ind w:left="-142" w:right="261"/>
-      </w:pPr>
-    </w:p>
-    <w:p>
-      <w:pPr>
         <w:pStyle w:val="Style1"/>
         <w:ind w:left="0" w:right="261"/>
       </w:pPr>
     </w:p>
     <w:p>
       <w:pPr>
+        <w:pStyle w:val="Style1"/>
+        <w:ind w:left="0" w:right="261"/>
+      </w:pPr>
+    </w:p>
+    <w:p>
+      <w:pPr>
+        <w:pStyle w:val="Style1"/>
+        <w:ind w:left="0" w:right="261"/>
+      </w:pPr>
+    </w:p>
+    <w:p>
+      <w:pPr>
+        <w:pStyle w:val="Style1"/>
+        <w:ind w:left="0" w:right="261"/>
+      </w:pPr>
+    </w:p>
+    <w:p>
+      <w:pPr>
+        <w:pStyle w:val="Style1"/>
+        <w:ind w:left="0" w:right="261"/>
+      </w:pPr>
+    </w:p>
+    <w:p>
+      <w:pPr>
+        <w:pStyle w:val="Style1"/>
+        <w:ind w:left="0" w:right="261"/>
+      </w:pPr>
+    </w:p>
+    <w:p>
+      <w:pPr>
+        <w:pStyle w:val="Style1"/>
+        <w:ind w:left="0" w:right="261"/>
+      </w:pPr>
+    </w:p>
+    <w:p>
+      <w:pPr>
+        <w:pStyle w:val="Style1"/>
+        <w:ind w:left="0" w:right="261"/>
+      </w:pPr>
+    </w:p>
+    <w:p>
+      <w:pPr>
+        <w:pStyle w:val="Style1"/>
+        <w:ind w:left="0" w:right="261"/>
+      </w:pPr>
+    </w:p>
+    <w:p>
+      <w:pPr>
+        <w:pStyle w:val="Style1"/>
+        <w:ind w:left="0" w:right="261"/>
+      </w:pPr>
+    </w:p>
+    <w:p>
+      <w:pPr>
+        <w:pStyle w:val="Style1"/>
+        <w:ind w:left="0" w:right="261"/>
+      </w:pPr>
+    </w:p>
+    <w:p>
+      <w:pPr>
+        <w:pStyle w:val="Style1"/>
+        <w:ind w:left="0" w:right="261"/>
+      </w:pPr>
+    </w:p>
+    <w:p>
+      <w:pPr>
         <w:pStyle w:val="Heading1New"/>
         <w:ind w:left="-142" w:right="261" w:firstLine="0"/>
       </w:pPr>
@@ -2252,6 +2181,23 @@
         <w:tab/>
       </w:r>
     </w:p>
+    <w:p>
+      <w:pPr>
+        <w:jc w:val="both"/>
+        <w:rPr>
+          <w:sz w:val="22"/>
+          <w:szCs w:val="22"/>
+        </w:rPr>
+      </w:pPr>
+      <w:r>
+        <w:rPr>
+          <w:sz w:val="22"/>
+          <w:szCs w:val="22"/>
+        </w:rPr>
+        <w:t>A seguito di un'attenta e approfondita analisi delle richieste pervenute, è stato possibile individuare e definire in maniera precisa una sequenza strutturata di requisiti funzionali e non funzionali, fondamentali per la progettazione e lo sviluppo del software, al fine di garantire un'efficace rispondenza alle esigenze espresse.</w:t>
+      </w:r>
+    </w:p>
+    <w:p/>
     <w:p>
       <w:pPr>
         <w:pStyle w:val="Heading1New"/>
@@ -2267,6 +2213,172 @@
     </w:p>
     <w:p>
       <w:pPr>
+        <w:jc w:val="both"/>
+        <w:rPr>
+          <w:sz w:val="22"/>
+          <w:szCs w:val="22"/>
+        </w:rPr>
+      </w:pPr>
+      <w:r>
+        <w:rPr>
+          <w:sz w:val="22"/>
+          <w:szCs w:val="22"/>
+        </w:rPr>
+        <w:t>I requisiti funzionali sono stati organizzati in quattro distinte macrocategorie: gestione utenti, gestione clienti, gestione dello staff e gestione amministrativa. Ciascuna di queste macrocategorie è rappresentata da un apposito package, all'interno del quale sono raccolti i relativi requisiti funzionali, in modo da favorire una struttura ordinata e facilmente consultabile.</w:t>
+      </w:r>
+    </w:p>
+    <w:p>
+      <w:pPr>
+        <w:ind w:left="0"/>
+        <w:rPr>
+          <w:sz w:val="22"/>
+          <w:szCs w:val="22"/>
+        </w:rPr>
+      </w:pPr>
+    </w:p>
+    <w:p>
+      <w:pPr>
+        <w:keepNext/>
+      </w:pPr>
+      <w:r>
+        <w:rPr>
+          <w:noProof/>
+          <w:sz w:val="22"/>
+          <w:szCs w:val="22"/>
+        </w:rPr>
+        <w:drawing>
+          <wp:inline distT="0" distB="0" distL="0" distR="0" wp14:anchorId="7DBFB13A" wp14:editId="1DAEF642">
+            <wp:extent cx="5689600" cy="4817745"/>
+            <wp:effectExtent l="0" t="0" r="6350" b="1905"/>
+            <wp:docPr id="1355100582" name="Picture 1"/>
+            <wp:cNvGraphicFramePr>
+              <a:graphicFrameLocks xmlns:a="http://schemas.openxmlformats.org/drawingml/2006/main" noChangeAspect="1"/>
+            </wp:cNvGraphicFramePr>
+            <a:graphic xmlns:a="http://schemas.openxmlformats.org/drawingml/2006/main">
+              <a:graphicData uri="http://schemas.openxmlformats.org/drawingml/2006/picture">
+                <pic:pic xmlns:pic="http://schemas.openxmlformats.org/drawingml/2006/picture">
+                  <pic:nvPicPr>
+                    <pic:cNvPr id="0" name="Picture 1"/>
+                    <pic:cNvPicPr>
+                      <a:picLocks noChangeAspect="1" noChangeArrowheads="1"/>
+                    </pic:cNvPicPr>
+                  </pic:nvPicPr>
+                  <pic:blipFill>
+                    <a:blip r:embed="rId11">
+                      <a:extLst>
+                        <a:ext uri="{28A0092B-C50C-407E-A947-70E740481C1C}">
+                          <a14:useLocalDpi xmlns:a14="http://schemas.microsoft.com/office/drawing/2010/main" val="0"/>
+                        </a:ext>
+                      </a:extLst>
+                    </a:blip>
+                    <a:srcRect/>
+                    <a:stretch>
+                      <a:fillRect/>
+                    </a:stretch>
+                  </pic:blipFill>
+                  <pic:spPr bwMode="auto">
+                    <a:xfrm>
+                      <a:off x="0" y="0"/>
+                      <a:ext cx="5691056" cy="4818978"/>
+                    </a:xfrm>
+                    <a:prstGeom prst="rect">
+                      <a:avLst/>
+                    </a:prstGeom>
+                    <a:noFill/>
+                    <a:ln>
+                      <a:noFill/>
+                    </a:ln>
+                  </pic:spPr>
+                </pic:pic>
+              </a:graphicData>
+            </a:graphic>
+          </wp:inline>
+        </w:drawing>
+      </w:r>
+    </w:p>
+    <w:p>
+      <w:pPr>
+        <w:pStyle w:val="Caption"/>
+        <w:rPr>
+          <w:sz w:val="22"/>
+          <w:szCs w:val="22"/>
+        </w:rPr>
+      </w:pPr>
+      <w:r>
+        <w:t xml:space="preserve">Figura </w:t>
+      </w:r>
+      <w:r>
+        <w:fldChar w:fldCharType="begin"/>
+      </w:r>
+      <w:r>
+        <w:instrText xml:space="preserve"> SEQ Figura \* ARABIC </w:instrText>
+      </w:r>
+      <w:r>
+        <w:fldChar w:fldCharType="separate"/>
+      </w:r>
+      <w:r>
+        <w:rPr>
+          <w:noProof/>
+        </w:rPr>
+        <w:t>1</w:t>
+      </w:r>
+      <w:r>
+        <w:fldChar w:fldCharType="end"/>
+      </w:r>
+      <w:r>
+        <w:t xml:space="preserve">: </w:t>
+      </w:r>
+      <w:r>
+        <w:t xml:space="preserve"> Suddivisione dei requisiti funzionali</w:t>
+      </w:r>
+    </w:p>
+    <w:p>
+      <w:pPr>
+        <w:ind w:right="261"/>
+        <w:rPr>
+          <w:sz w:val="22"/>
+          <w:szCs w:val="22"/>
+        </w:rPr>
+      </w:pPr>
+    </w:p>
+    <w:p>
+      <w:pPr>
+        <w:ind w:right="261"/>
+        <w:rPr>
+          <w:sz w:val="22"/>
+          <w:szCs w:val="22"/>
+        </w:rPr>
+      </w:pPr>
+    </w:p>
+    <w:p>
+      <w:pPr>
+        <w:ind w:right="261"/>
+        <w:rPr>
+          <w:sz w:val="22"/>
+          <w:szCs w:val="22"/>
+        </w:rPr>
+      </w:pPr>
+    </w:p>
+    <w:p>
+      <w:pPr>
+        <w:ind w:right="261"/>
+        <w:rPr>
+          <w:sz w:val="22"/>
+          <w:szCs w:val="22"/>
+        </w:rPr>
+      </w:pPr>
+    </w:p>
+    <w:p>
+      <w:pPr>
+        <w:ind w:right="261"/>
+        <w:rPr>
+          <w:sz w:val="22"/>
+          <w:szCs w:val="22"/>
+        </w:rPr>
+      </w:pPr>
+    </w:p>
+    <w:p>
+      <w:pPr>
         <w:ind w:right="261"/>
         <w:rPr>
           <w:b/>
@@ -2278,7 +2390,8 @@
           <w:b/>
           <w:bCs/>
         </w:rPr>
-        <w:t>Area: Gestione Utenti</w:t>
+        <w:lastRenderedPageBreak/>
+        <w:t>Gestione Utenti</w:t>
       </w:r>
     </w:p>
     <w:p>
@@ -2322,7 +2435,7 @@
           <w:sz w:val="20"/>
           <w:szCs w:val="20"/>
         </w:rPr>
-        <w:t>Crea</w:t>
+        <w:t>CRUD Account</w:t>
       </w:r>
       <w:r>
         <w:rPr>
@@ -2331,65 +2444,35 @@
           <w:sz w:val="20"/>
           <w:szCs w:val="20"/>
         </w:rPr>
-        <w:t xml:space="preserve"> </w:t>
-      </w:r>
-      <w:r>
-        <w:rPr>
-          <w:b/>
-          <w:bCs/>
-          <w:sz w:val="20"/>
-          <w:szCs w:val="20"/>
-        </w:rPr>
-        <w:t>Account</w:t>
-      </w:r>
-      <w:r>
-        <w:rPr>
-          <w:b/>
-          <w:bCs/>
-          <w:sz w:val="20"/>
-          <w:szCs w:val="20"/>
-        </w:rPr>
-        <w:t xml:space="preserve"> </w:t>
-      </w:r>
-      <w:r>
-        <w:rPr>
-          <w:b/>
-          <w:bCs/>
-          <w:sz w:val="20"/>
-          <w:szCs w:val="20"/>
-        </w:rPr>
-        <w:t>Cliente</w:t>
-      </w:r>
-      <w:r>
-        <w:rPr>
-          <w:b/>
-          <w:bCs/>
-          <w:sz w:val="20"/>
-          <w:szCs w:val="20"/>
-        </w:rPr>
         <w:t>:</w:t>
       </w:r>
     </w:p>
     <w:p>
       <w:pPr>
-        <w:pStyle w:val="ListParagraph"/>
-        <w:ind w:left="360" w:right="261" w:firstLine="360"/>
-        <w:rPr>
-          <w:sz w:val="20"/>
-          <w:szCs w:val="20"/>
-        </w:rPr>
-      </w:pPr>
-      <w:r>
-        <w:rPr>
-          <w:sz w:val="20"/>
-          <w:szCs w:val="20"/>
-        </w:rPr>
-        <w:t>Il sistema dovrà permettere al cliente di creare il proprio account.</w:t>
-      </w:r>
-    </w:p>
-    <w:p>
-      <w:pPr>
-        <w:ind w:right="261"/>
+        <w:ind w:right="261" w:firstLine="360"/>
+        <w:rPr>
+          <w:sz w:val="20"/>
+          <w:szCs w:val="20"/>
+        </w:rPr>
+      </w:pPr>
+      <w:r>
+        <w:rPr>
+          <w:sz w:val="20"/>
+          <w:szCs w:val="20"/>
+        </w:rPr>
+        <w:t xml:space="preserve">Il sistema dovrà essere in grado di effettuare operazioni CRUD </w:t>
+      </w:r>
+      <w:r>
+        <w:rPr>
+          <w:sz w:val="20"/>
+          <w:szCs w:val="20"/>
+        </w:rPr>
+        <w:t>sul proprio account</w:t>
+      </w:r>
+    </w:p>
+    <w:p>
+      <w:pPr>
+        <w:ind w:right="261" w:firstLine="360"/>
         <w:rPr>
           <w:sz w:val="20"/>
           <w:szCs w:val="20"/>
@@ -2444,7 +2527,7 @@
           <w:sz w:val="20"/>
           <w:szCs w:val="20"/>
         </w:rPr>
-        <w:t>Aggiungi Staff</w:t>
+        <w:t>Login</w:t>
       </w:r>
       <w:r>
         <w:rPr>
@@ -2470,21 +2553,16 @@
           <w:szCs w:val="20"/>
         </w:rPr>
         <w:tab/>
-        <w:t xml:space="preserve">Il sistema dovrà permettere ad un impiegato </w:t>
-      </w:r>
-      <w:r>
-        <w:rPr>
-          <w:sz w:val="20"/>
-          <w:szCs w:val="20"/>
-        </w:rPr>
-        <w:t>gi</w:t>
-      </w:r>
-      <w:r>
-        <w:rPr>
-          <w:sz w:val="20"/>
-          <w:szCs w:val="20"/>
-        </w:rPr>
-        <w:t>à registrato di creare un account staff.</w:t>
+      </w:r>
+      <w:r>
+        <w:rPr>
+          <w:sz w:val="20"/>
+          <w:szCs w:val="20"/>
+        </w:rPr>
+        <w:t>Il sistema dovrà permettere all’utente di accedere al proprio account.</w:t>
+      </w:r>
+      <w:r>
+        <w:t xml:space="preserve"> </w:t>
       </w:r>
     </w:p>
     <w:p>
@@ -2495,20 +2573,6 @@
           <w:szCs w:val="20"/>
         </w:rPr>
       </w:pPr>
-      <w:r>
-        <w:rPr>
-          <w:sz w:val="20"/>
-          <w:szCs w:val="20"/>
-        </w:rPr>
-        <w:tab/>
-      </w:r>
-      <w:r>
-        <w:rPr>
-          <w:sz w:val="20"/>
-          <w:szCs w:val="20"/>
-        </w:rPr>
-        <w:tab/>
-      </w:r>
     </w:p>
     <w:p>
       <w:pPr>
@@ -2528,7 +2592,21 @@
           <w:sz w:val="20"/>
           <w:szCs w:val="20"/>
         </w:rPr>
-        <w:t xml:space="preserve">RF3 – </w:t>
+        <w:t>RF</w:t>
+      </w:r>
+      <w:r>
+        <w:rPr>
+          <w:sz w:val="20"/>
+          <w:szCs w:val="20"/>
+        </w:rPr>
+        <w:t>3</w:t>
+      </w:r>
+      <w:r>
+        <w:rPr>
+          <w:sz w:val="20"/>
+          <w:szCs w:val="20"/>
+        </w:rPr>
+        <w:t xml:space="preserve"> – </w:t>
       </w:r>
       <w:r>
         <w:rPr>
@@ -2537,7 +2615,16 @@
           <w:sz w:val="20"/>
           <w:szCs w:val="20"/>
         </w:rPr>
-        <w:t>Login Utente:</w:t>
+        <w:t>Recupera Credenziali</w:t>
+      </w:r>
+      <w:r>
+        <w:rPr>
+          <w:b/>
+          <w:bCs/>
+          <w:sz w:val="20"/>
+          <w:szCs w:val="20"/>
+        </w:rPr>
+        <w:t>:</w:t>
       </w:r>
     </w:p>
     <w:p>
@@ -2553,23 +2640,39 @@
           <w:sz w:val="20"/>
           <w:szCs w:val="20"/>
         </w:rPr>
-        <w:t>Il sistema dovrà permettere all’utente di accedere al proprio account.</w:t>
-      </w:r>
+        <w:t>Il sistema dovrà permettere all’utente di recuperare le credenziali del proprio account.</w:t>
+      </w:r>
+    </w:p>
+    <w:p>
+      <w:pPr>
+        <w:ind w:left="0" w:right="261"/>
+        <w:rPr>
+          <w:sz w:val="20"/>
+          <w:szCs w:val="20"/>
+        </w:rPr>
+      </w:pPr>
     </w:p>
     <w:p>
       <w:pPr>
         <w:ind w:right="261"/>
         <w:rPr>
-          <w:sz w:val="20"/>
-          <w:szCs w:val="20"/>
-        </w:rPr>
-      </w:pPr>
-      <w:r>
-        <w:rPr>
-          <w:sz w:val="20"/>
-          <w:szCs w:val="20"/>
-        </w:rPr>
-        <w:tab/>
+          <w:b/>
+          <w:bCs/>
+        </w:rPr>
+      </w:pPr>
+      <w:r>
+        <w:rPr>
+          <w:b/>
+          <w:bCs/>
+        </w:rPr>
+        <w:t xml:space="preserve">Gestione </w:t>
+      </w:r>
+      <w:r>
+        <w:rPr>
+          <w:b/>
+          <w:bCs/>
+        </w:rPr>
+        <w:t>Clienti</w:t>
       </w:r>
     </w:p>
     <w:p>
@@ -2590,7 +2693,28 @@
           <w:sz w:val="20"/>
           <w:szCs w:val="20"/>
         </w:rPr>
-        <w:t xml:space="preserve">RF4 – </w:t>
+        <w:t>RF</w:t>
+      </w:r>
+      <w:r>
+        <w:rPr>
+          <w:sz w:val="20"/>
+          <w:szCs w:val="20"/>
+        </w:rPr>
+        <w:t>4</w:t>
+      </w:r>
+      <w:r>
+        <w:rPr>
+          <w:sz w:val="20"/>
+          <w:szCs w:val="20"/>
+        </w:rPr>
+        <w:t xml:space="preserve"> –</w:t>
+      </w:r>
+      <w:r>
+        <w:rPr>
+          <w:sz w:val="20"/>
+          <w:szCs w:val="20"/>
+        </w:rPr>
+        <w:t xml:space="preserve"> </w:t>
       </w:r>
       <w:r>
         <w:rPr>
@@ -2599,7 +2723,7 @@
           <w:sz w:val="20"/>
           <w:szCs w:val="20"/>
         </w:rPr>
-        <w:t>Recupera Credenziali</w:t>
+        <w:t xml:space="preserve">CRUD </w:t>
       </w:r>
       <w:r>
         <w:rPr>
@@ -2608,6 +2732,15 @@
           <w:sz w:val="20"/>
           <w:szCs w:val="20"/>
         </w:rPr>
+        <w:t>Prenotazioni</w:t>
+      </w:r>
+      <w:r>
+        <w:rPr>
+          <w:b/>
+          <w:bCs/>
+          <w:sz w:val="20"/>
+          <w:szCs w:val="20"/>
+        </w:rPr>
         <w:t>:</w:t>
       </w:r>
     </w:p>
@@ -2624,12 +2757,19 @@
           <w:sz w:val="20"/>
           <w:szCs w:val="20"/>
         </w:rPr>
-        <w:t>Il sistema dovrà permettere all’utente di recuperare le credenziali del proprio account.</w:t>
-      </w:r>
-    </w:p>
-    <w:p>
-      <w:pPr>
-        <w:ind w:right="261"/>
+        <w:t xml:space="preserve">Il sistema dovrà essere in grado di effettuare operazioni CRUD </w:t>
+      </w:r>
+      <w:r>
+        <w:rPr>
+          <w:sz w:val="20"/>
+          <w:szCs w:val="20"/>
+        </w:rPr>
+        <w:t>sulle proprie prenotazioni.</w:t>
+      </w:r>
+    </w:p>
+    <w:p>
+      <w:pPr>
+        <w:ind w:right="261" w:firstLine="360"/>
         <w:rPr>
           <w:sz w:val="20"/>
           <w:szCs w:val="20"/>
@@ -2654,7 +2794,28 @@
           <w:sz w:val="20"/>
           <w:szCs w:val="20"/>
         </w:rPr>
-        <w:t xml:space="preserve">RF5 – </w:t>
+        <w:t>RF</w:t>
+      </w:r>
+      <w:r>
+        <w:rPr>
+          <w:sz w:val="20"/>
+          <w:szCs w:val="20"/>
+        </w:rPr>
+        <w:t>5</w:t>
+      </w:r>
+      <w:r>
+        <w:rPr>
+          <w:sz w:val="20"/>
+          <w:szCs w:val="20"/>
+        </w:rPr>
+        <w:t xml:space="preserve"> </w:t>
+      </w:r>
+      <w:r>
+        <w:rPr>
+          <w:sz w:val="20"/>
+          <w:szCs w:val="20"/>
+        </w:rPr>
+        <w:t xml:space="preserve">– </w:t>
       </w:r>
       <w:r>
         <w:rPr>
@@ -2663,7 +2824,7 @@
           <w:sz w:val="20"/>
           <w:szCs w:val="20"/>
         </w:rPr>
-        <w:t>Modifica Account</w:t>
+        <w:t>CRUD Reviews</w:t>
       </w:r>
       <w:r>
         <w:rPr>
@@ -2688,7 +2849,655 @@
           <w:sz w:val="20"/>
           <w:szCs w:val="20"/>
         </w:rPr>
-        <w:t>Il sistema dovrà permettere all’utente di modificare le informazioni del proprio account.</w:t>
+        <w:t xml:space="preserve">Il sistema dovrà essere in grado di effettuare operazioni CRUD </w:t>
+      </w:r>
+      <w:r>
+        <w:rPr>
+          <w:sz w:val="20"/>
+          <w:szCs w:val="20"/>
+        </w:rPr>
+        <w:t>sull</w:t>
+      </w:r>
+      <w:r>
+        <w:rPr>
+          <w:sz w:val="20"/>
+          <w:szCs w:val="20"/>
+        </w:rPr>
+        <w:t>e proprie recensioni</w:t>
+      </w:r>
+      <w:r>
+        <w:rPr>
+          <w:sz w:val="20"/>
+          <w:szCs w:val="20"/>
+        </w:rPr>
+        <w:t>.</w:t>
+      </w:r>
+    </w:p>
+    <w:p>
+      <w:pPr>
+        <w:ind w:right="261"/>
+        <w:rPr>
+          <w:sz w:val="20"/>
+          <w:szCs w:val="20"/>
+        </w:rPr>
+      </w:pPr>
+    </w:p>
+    <w:p>
+      <w:pPr>
+        <w:pStyle w:val="ListParagraph"/>
+        <w:numPr>
+          <w:ilvl w:val="0"/>
+          <w:numId w:val="60"/>
+        </w:numPr>
+        <w:ind w:left="360" w:right="261" w:firstLine="0"/>
+        <w:rPr>
+          <w:sz w:val="20"/>
+          <w:szCs w:val="20"/>
+        </w:rPr>
+      </w:pPr>
+      <w:r>
+        <w:rPr>
+          <w:sz w:val="20"/>
+          <w:szCs w:val="20"/>
+        </w:rPr>
+        <w:t>RF</w:t>
+      </w:r>
+      <w:r>
+        <w:rPr>
+          <w:sz w:val="20"/>
+          <w:szCs w:val="20"/>
+        </w:rPr>
+        <w:t>6</w:t>
+      </w:r>
+      <w:r>
+        <w:rPr>
+          <w:sz w:val="20"/>
+          <w:szCs w:val="20"/>
+        </w:rPr>
+        <w:t xml:space="preserve"> – </w:t>
+      </w:r>
+      <w:r>
+        <w:rPr>
+          <w:b/>
+          <w:bCs/>
+          <w:sz w:val="20"/>
+          <w:szCs w:val="20"/>
+        </w:rPr>
+        <w:t>Notifica</w:t>
+      </w:r>
+      <w:r>
+        <w:rPr>
+          <w:b/>
+          <w:bCs/>
+          <w:sz w:val="20"/>
+          <w:szCs w:val="20"/>
+        </w:rPr>
+        <w:t xml:space="preserve"> </w:t>
+      </w:r>
+      <w:r>
+        <w:rPr>
+          <w:b/>
+          <w:bCs/>
+          <w:sz w:val="20"/>
+          <w:szCs w:val="20"/>
+        </w:rPr>
+        <w:t>Prenotazione</w:t>
+      </w:r>
+      <w:r>
+        <w:rPr>
+          <w:b/>
+          <w:bCs/>
+          <w:sz w:val="20"/>
+          <w:szCs w:val="20"/>
+        </w:rPr>
+        <w:t>:</w:t>
+      </w:r>
+    </w:p>
+    <w:p>
+      <w:pPr>
+        <w:ind w:left="-142" w:right="261" w:firstLine="862"/>
+        <w:rPr>
+          <w:sz w:val="20"/>
+          <w:szCs w:val="20"/>
+        </w:rPr>
+      </w:pPr>
+      <w:r>
+        <w:rPr>
+          <w:sz w:val="20"/>
+          <w:szCs w:val="20"/>
+        </w:rPr>
+        <w:t xml:space="preserve">Il sistema dovrà notificare all’e-mail </w:t>
+      </w:r>
+      <w:r>
+        <w:rPr>
+          <w:sz w:val="20"/>
+          <w:szCs w:val="20"/>
+        </w:rPr>
+        <w:t xml:space="preserve">del </w:t>
+      </w:r>
+      <w:r>
+        <w:rPr>
+          <w:sz w:val="20"/>
+          <w:szCs w:val="20"/>
+        </w:rPr>
+        <w:t xml:space="preserve">cliente che </w:t>
+      </w:r>
+      <w:r>
+        <w:rPr>
+          <w:sz w:val="20"/>
+          <w:szCs w:val="20"/>
+        </w:rPr>
+        <w:t>la prenotazione è confermata.</w:t>
+      </w:r>
+    </w:p>
+    <w:p>
+      <w:pPr>
+        <w:ind w:right="261"/>
+        <w:rPr>
+          <w:sz w:val="20"/>
+          <w:szCs w:val="20"/>
+        </w:rPr>
+      </w:pPr>
+    </w:p>
+    <w:p>
+      <w:pPr>
+        <w:ind w:right="261"/>
+        <w:rPr>
+          <w:b/>
+          <w:bCs/>
+        </w:rPr>
+      </w:pPr>
+      <w:r>
+        <w:rPr>
+          <w:b/>
+          <w:bCs/>
+        </w:rPr>
+        <w:t xml:space="preserve">Gestione </w:t>
+      </w:r>
+      <w:r>
+        <w:rPr>
+          <w:b/>
+          <w:bCs/>
+        </w:rPr>
+        <w:t>Staff</w:t>
+      </w:r>
+    </w:p>
+    <w:p>
+      <w:pPr>
+        <w:pStyle w:val="ListParagraph"/>
+        <w:numPr>
+          <w:ilvl w:val="0"/>
+          <w:numId w:val="60"/>
+        </w:numPr>
+        <w:ind w:left="360" w:right="261" w:firstLine="0"/>
+        <w:rPr>
+          <w:sz w:val="20"/>
+          <w:szCs w:val="20"/>
+        </w:rPr>
+      </w:pPr>
+      <w:r>
+        <w:rPr>
+          <w:sz w:val="20"/>
+          <w:szCs w:val="20"/>
+        </w:rPr>
+        <w:t>RF</w:t>
+      </w:r>
+      <w:r>
+        <w:rPr>
+          <w:sz w:val="20"/>
+          <w:szCs w:val="20"/>
+        </w:rPr>
+        <w:t>4 –</w:t>
+      </w:r>
+      <w:r>
+        <w:rPr>
+          <w:sz w:val="20"/>
+          <w:szCs w:val="20"/>
+        </w:rPr>
+        <w:t xml:space="preserve"> </w:t>
+      </w:r>
+      <w:r>
+        <w:rPr>
+          <w:b/>
+          <w:bCs/>
+          <w:sz w:val="20"/>
+          <w:szCs w:val="20"/>
+        </w:rPr>
+        <w:t xml:space="preserve">CRUD </w:t>
+      </w:r>
+      <w:r>
+        <w:rPr>
+          <w:b/>
+          <w:bCs/>
+          <w:sz w:val="20"/>
+          <w:szCs w:val="20"/>
+        </w:rPr>
+        <w:t>Servizi</w:t>
+      </w:r>
+      <w:r>
+        <w:rPr>
+          <w:b/>
+          <w:bCs/>
+          <w:sz w:val="20"/>
+          <w:szCs w:val="20"/>
+        </w:rPr>
+        <w:t>:</w:t>
+      </w:r>
+    </w:p>
+    <w:p>
+      <w:pPr>
+        <w:ind w:right="261" w:firstLine="360"/>
+        <w:rPr>
+          <w:sz w:val="20"/>
+          <w:szCs w:val="20"/>
+        </w:rPr>
+      </w:pPr>
+      <w:r>
+        <w:rPr>
+          <w:sz w:val="20"/>
+          <w:szCs w:val="20"/>
+        </w:rPr>
+        <w:t xml:space="preserve">Il sistema dovrà essere in grado di effettuare operazioni CRUD </w:t>
+      </w:r>
+      <w:r>
+        <w:rPr>
+          <w:sz w:val="20"/>
+          <w:szCs w:val="20"/>
+        </w:rPr>
+        <w:t>su</w:t>
+      </w:r>
+      <w:r>
+        <w:rPr>
+          <w:sz w:val="20"/>
+          <w:szCs w:val="20"/>
+        </w:rPr>
+        <w:t>i servizi offerti</w:t>
+      </w:r>
+      <w:r>
+        <w:rPr>
+          <w:sz w:val="20"/>
+          <w:szCs w:val="20"/>
+        </w:rPr>
+        <w:t>.</w:t>
+      </w:r>
+    </w:p>
+    <w:p>
+      <w:pPr>
+        <w:ind w:right="261" w:firstLine="360"/>
+        <w:rPr>
+          <w:sz w:val="20"/>
+          <w:szCs w:val="20"/>
+        </w:rPr>
+      </w:pPr>
+    </w:p>
+    <w:p>
+      <w:pPr>
+        <w:pStyle w:val="ListParagraph"/>
+        <w:numPr>
+          <w:ilvl w:val="0"/>
+          <w:numId w:val="60"/>
+        </w:numPr>
+        <w:ind w:left="360" w:right="261" w:firstLine="0"/>
+        <w:rPr>
+          <w:sz w:val="20"/>
+          <w:szCs w:val="20"/>
+        </w:rPr>
+      </w:pPr>
+      <w:r>
+        <w:rPr>
+          <w:sz w:val="20"/>
+          <w:szCs w:val="20"/>
+        </w:rPr>
+        <w:t>RF</w:t>
+      </w:r>
+      <w:r>
+        <w:rPr>
+          <w:sz w:val="20"/>
+          <w:szCs w:val="20"/>
+        </w:rPr>
+        <w:t xml:space="preserve">5 </w:t>
+      </w:r>
+      <w:r>
+        <w:rPr>
+          <w:sz w:val="20"/>
+          <w:szCs w:val="20"/>
+        </w:rPr>
+        <w:t xml:space="preserve">– </w:t>
+      </w:r>
+      <w:r>
+        <w:rPr>
+          <w:b/>
+          <w:bCs/>
+          <w:sz w:val="20"/>
+          <w:szCs w:val="20"/>
+        </w:rPr>
+        <w:t xml:space="preserve">CRUD </w:t>
+      </w:r>
+      <w:r>
+        <w:rPr>
+          <w:b/>
+          <w:bCs/>
+          <w:sz w:val="20"/>
+          <w:szCs w:val="20"/>
+        </w:rPr>
+        <w:t>Disponibilità</w:t>
+      </w:r>
+      <w:r>
+        <w:rPr>
+          <w:b/>
+          <w:bCs/>
+          <w:sz w:val="20"/>
+          <w:szCs w:val="20"/>
+        </w:rPr>
+        <w:t>:</w:t>
+      </w:r>
+    </w:p>
+    <w:p>
+      <w:pPr>
+        <w:ind w:right="261" w:firstLine="360"/>
+        <w:rPr>
+          <w:sz w:val="20"/>
+          <w:szCs w:val="20"/>
+        </w:rPr>
+      </w:pPr>
+      <w:r>
+        <w:rPr>
+          <w:sz w:val="20"/>
+          <w:szCs w:val="20"/>
+        </w:rPr>
+        <w:t xml:space="preserve">Il sistema dovrà essere in grado di effettuare operazioni CRUD </w:t>
+      </w:r>
+      <w:r>
+        <w:rPr>
+          <w:sz w:val="20"/>
+          <w:szCs w:val="20"/>
+        </w:rPr>
+        <w:t xml:space="preserve">sulle </w:t>
+      </w:r>
+      <w:r>
+        <w:rPr>
+          <w:sz w:val="20"/>
+          <w:szCs w:val="20"/>
+        </w:rPr>
+        <w:t>disponibilità dei barbieri.</w:t>
+      </w:r>
+    </w:p>
+    <w:p>
+      <w:pPr>
+        <w:ind w:right="261"/>
+        <w:rPr>
+          <w:sz w:val="20"/>
+          <w:szCs w:val="20"/>
+        </w:rPr>
+      </w:pPr>
+    </w:p>
+    <w:p>
+      <w:pPr>
+        <w:ind w:right="261"/>
+        <w:rPr>
+          <w:b/>
+          <w:bCs/>
+        </w:rPr>
+      </w:pPr>
+      <w:r>
+        <w:rPr>
+          <w:b/>
+          <w:bCs/>
+        </w:rPr>
+        <w:t xml:space="preserve">Gestione </w:t>
+      </w:r>
+      <w:r>
+        <w:rPr>
+          <w:b/>
+          <w:bCs/>
+        </w:rPr>
+        <w:t>Amministrazione</w:t>
+      </w:r>
+    </w:p>
+    <w:p>
+      <w:pPr>
+        <w:pStyle w:val="ListParagraph"/>
+        <w:numPr>
+          <w:ilvl w:val="0"/>
+          <w:numId w:val="60"/>
+        </w:numPr>
+        <w:ind w:left="360" w:right="261" w:firstLine="0"/>
+        <w:rPr>
+          <w:sz w:val="20"/>
+          <w:szCs w:val="20"/>
+        </w:rPr>
+      </w:pPr>
+      <w:r>
+        <w:rPr>
+          <w:sz w:val="20"/>
+          <w:szCs w:val="20"/>
+        </w:rPr>
+        <w:t>RF1</w:t>
+      </w:r>
+      <w:r>
+        <w:rPr>
+          <w:sz w:val="20"/>
+          <w:szCs w:val="20"/>
+        </w:rPr>
+        <w:t xml:space="preserve"> –</w:t>
+      </w:r>
+      <w:r>
+        <w:rPr>
+          <w:sz w:val="20"/>
+          <w:szCs w:val="20"/>
+        </w:rPr>
+        <w:t xml:space="preserve"> </w:t>
+      </w:r>
+      <w:r>
+        <w:rPr>
+          <w:b/>
+          <w:bCs/>
+          <w:sz w:val="20"/>
+          <w:szCs w:val="20"/>
+        </w:rPr>
+        <w:t>Degrada Staff a Utente</w:t>
+      </w:r>
+      <w:r>
+        <w:rPr>
+          <w:b/>
+          <w:bCs/>
+          <w:sz w:val="20"/>
+          <w:szCs w:val="20"/>
+        </w:rPr>
+        <w:t>:</w:t>
+      </w:r>
+    </w:p>
+    <w:p>
+      <w:pPr>
+        <w:ind w:right="261" w:firstLine="360"/>
+        <w:rPr>
+          <w:sz w:val="20"/>
+          <w:szCs w:val="20"/>
+        </w:rPr>
+      </w:pPr>
+      <w:r>
+        <w:rPr>
+          <w:sz w:val="20"/>
+          <w:szCs w:val="20"/>
+        </w:rPr>
+        <w:t>Il sistema dovrà permettere all’amministratore di assegnare il ruolo di staff</w:t>
+      </w:r>
+      <w:r>
+        <w:rPr>
+          <w:sz w:val="20"/>
+          <w:szCs w:val="20"/>
+        </w:rPr>
+        <w:t xml:space="preserve"> </w:t>
+      </w:r>
+      <w:r>
+        <w:rPr>
+          <w:sz w:val="20"/>
+          <w:szCs w:val="20"/>
+        </w:rPr>
+        <w:t>a un utente.</w:t>
+      </w:r>
+    </w:p>
+    <w:p>
+      <w:pPr>
+        <w:ind w:right="261" w:firstLine="360"/>
+        <w:rPr>
+          <w:sz w:val="20"/>
+          <w:szCs w:val="20"/>
+        </w:rPr>
+      </w:pPr>
+    </w:p>
+    <w:p>
+      <w:pPr>
+        <w:pStyle w:val="ListParagraph"/>
+        <w:numPr>
+          <w:ilvl w:val="0"/>
+          <w:numId w:val="60"/>
+        </w:numPr>
+        <w:ind w:left="360" w:right="261" w:firstLine="0"/>
+        <w:rPr>
+          <w:sz w:val="20"/>
+          <w:szCs w:val="20"/>
+        </w:rPr>
+      </w:pPr>
+      <w:r>
+        <w:rPr>
+          <w:sz w:val="20"/>
+          <w:szCs w:val="20"/>
+        </w:rPr>
+        <w:t>RF2</w:t>
+      </w:r>
+      <w:r>
+        <w:rPr>
+          <w:sz w:val="20"/>
+          <w:szCs w:val="20"/>
+        </w:rPr>
+        <w:t xml:space="preserve"> </w:t>
+      </w:r>
+      <w:r>
+        <w:rPr>
+          <w:sz w:val="20"/>
+          <w:szCs w:val="20"/>
+        </w:rPr>
+        <w:t xml:space="preserve">– </w:t>
+      </w:r>
+      <w:r>
+        <w:rPr>
+          <w:b/>
+          <w:bCs/>
+          <w:sz w:val="20"/>
+          <w:szCs w:val="20"/>
+        </w:rPr>
+        <w:t>Promuove Utente a staff</w:t>
+      </w:r>
+      <w:r>
+        <w:rPr>
+          <w:b/>
+          <w:bCs/>
+          <w:sz w:val="20"/>
+          <w:szCs w:val="20"/>
+        </w:rPr>
+        <w:t>:</w:t>
+      </w:r>
+    </w:p>
+    <w:p>
+      <w:pPr>
+        <w:ind w:right="261" w:firstLine="360"/>
+        <w:rPr>
+          <w:sz w:val="20"/>
+          <w:szCs w:val="20"/>
+        </w:rPr>
+      </w:pPr>
+      <w:r>
+        <w:rPr>
+          <w:sz w:val="20"/>
+          <w:szCs w:val="20"/>
+        </w:rPr>
+        <w:t xml:space="preserve">Il sistema dovrà permettere all’amministratore di </w:t>
+      </w:r>
+      <w:r>
+        <w:rPr>
+          <w:sz w:val="20"/>
+          <w:szCs w:val="20"/>
+        </w:rPr>
+        <w:t>revocare</w:t>
+      </w:r>
+      <w:r>
+        <w:rPr>
+          <w:sz w:val="20"/>
+          <w:szCs w:val="20"/>
+        </w:rPr>
+        <w:t xml:space="preserve"> il ruolo di staff a un utente.</w:t>
+      </w:r>
+    </w:p>
+    <w:p>
+      <w:pPr>
+        <w:ind w:right="261"/>
+        <w:rPr>
+          <w:sz w:val="20"/>
+          <w:szCs w:val="20"/>
+        </w:rPr>
+      </w:pPr>
+    </w:p>
+    <w:p>
+      <w:pPr>
+        <w:pStyle w:val="ListParagraph"/>
+        <w:numPr>
+          <w:ilvl w:val="0"/>
+          <w:numId w:val="60"/>
+        </w:numPr>
+        <w:ind w:left="360" w:right="261" w:firstLine="0"/>
+        <w:rPr>
+          <w:sz w:val="20"/>
+          <w:szCs w:val="20"/>
+        </w:rPr>
+      </w:pPr>
+      <w:r>
+        <w:rPr>
+          <w:sz w:val="20"/>
+          <w:szCs w:val="20"/>
+        </w:rPr>
+        <w:t xml:space="preserve">RF3 – </w:t>
+      </w:r>
+      <w:r>
+        <w:rPr>
+          <w:b/>
+          <w:bCs/>
+          <w:sz w:val="20"/>
+          <w:szCs w:val="20"/>
+        </w:rPr>
+        <w:t>Visualizza Statistiche</w:t>
+      </w:r>
+      <w:r>
+        <w:rPr>
+          <w:b/>
+          <w:bCs/>
+          <w:sz w:val="20"/>
+          <w:szCs w:val="20"/>
+        </w:rPr>
+        <w:t>:</w:t>
+      </w:r>
+    </w:p>
+    <w:p>
+      <w:pPr>
+        <w:ind w:right="261" w:firstLine="360"/>
+        <w:rPr>
+          <w:sz w:val="20"/>
+          <w:szCs w:val="20"/>
+        </w:rPr>
+      </w:pPr>
+      <w:r>
+        <w:rPr>
+          <w:sz w:val="20"/>
+          <w:szCs w:val="20"/>
+        </w:rPr>
+        <w:t xml:space="preserve">Il sistema dovrà fornire all’amministratore la possibilità di visualizzare statistiche </w:t>
+      </w:r>
+      <w:r>
+        <w:rPr>
+          <w:sz w:val="20"/>
+          <w:szCs w:val="20"/>
+        </w:rPr>
+        <w:t>generali.</w:t>
       </w:r>
     </w:p>
     <w:p>
@@ -2699,6 +3508,20 @@
           <w:szCs w:val="20"/>
         </w:rPr>
       </w:pPr>
+      <w:r>
+        <w:rPr>
+          <w:sz w:val="20"/>
+          <w:szCs w:val="20"/>
+        </w:rPr>
+        <w:tab/>
+      </w:r>
+      <w:r>
+        <w:rPr>
+          <w:sz w:val="20"/>
+          <w:szCs w:val="20"/>
+        </w:rPr>
+        <w:tab/>
+      </w:r>
     </w:p>
     <w:p>
       <w:pPr>
@@ -2717,20 +3540,87 @@
           <w:szCs w:val="20"/>
         </w:rPr>
       </w:pPr>
-      <w:r>
-        <w:rPr>
-          <w:sz w:val="20"/>
-          <w:szCs w:val="20"/>
-        </w:rPr>
-        <w:tab/>
-      </w:r>
-      <w:r>
-        <w:rPr>
-          <w:sz w:val="20"/>
-          <w:szCs w:val="20"/>
-        </w:rPr>
-        <w:tab/>
-      </w:r>
+    </w:p>
+    <w:p>
+      <w:pPr>
+        <w:ind w:left="-142" w:right="261"/>
+        <w:rPr>
+          <w:sz w:val="20"/>
+          <w:szCs w:val="20"/>
+        </w:rPr>
+      </w:pPr>
+    </w:p>
+    <w:p>
+      <w:pPr>
+        <w:ind w:left="-142" w:right="261"/>
+        <w:rPr>
+          <w:sz w:val="20"/>
+          <w:szCs w:val="20"/>
+        </w:rPr>
+      </w:pPr>
+    </w:p>
+    <w:p>
+      <w:pPr>
+        <w:ind w:left="-142" w:right="261"/>
+        <w:rPr>
+          <w:sz w:val="20"/>
+          <w:szCs w:val="20"/>
+        </w:rPr>
+      </w:pPr>
+    </w:p>
+    <w:p>
+      <w:pPr>
+        <w:ind w:left="-142" w:right="261"/>
+        <w:rPr>
+          <w:sz w:val="20"/>
+          <w:szCs w:val="20"/>
+        </w:rPr>
+      </w:pPr>
+    </w:p>
+    <w:p>
+      <w:pPr>
+        <w:ind w:left="-142" w:right="261"/>
+        <w:rPr>
+          <w:sz w:val="20"/>
+          <w:szCs w:val="20"/>
+        </w:rPr>
+      </w:pPr>
+    </w:p>
+    <w:p>
+      <w:pPr>
+        <w:ind w:left="-142" w:right="261"/>
+        <w:rPr>
+          <w:sz w:val="20"/>
+          <w:szCs w:val="20"/>
+        </w:rPr>
+      </w:pPr>
+    </w:p>
+    <w:p>
+      <w:pPr>
+        <w:ind w:left="-142" w:right="261"/>
+        <w:rPr>
+          <w:sz w:val="20"/>
+          <w:szCs w:val="20"/>
+        </w:rPr>
+      </w:pPr>
+    </w:p>
+    <w:p>
+      <w:pPr>
+        <w:ind w:left="-142" w:right="261"/>
+        <w:rPr>
+          <w:sz w:val="20"/>
+          <w:szCs w:val="20"/>
+        </w:rPr>
+      </w:pPr>
+    </w:p>
+    <w:p>
+      <w:pPr>
+        <w:ind w:left="-142" w:right="261"/>
+        <w:rPr>
+          <w:sz w:val="20"/>
+          <w:szCs w:val="20"/>
+        </w:rPr>
+      </w:pPr>
     </w:p>
     <w:p>
       <w:pPr>
@@ -2742,12 +3632,14 @@
         <w:ind w:right="261"/>
       </w:pPr>
       <w:r>
+        <w:lastRenderedPageBreak/>
         <w:t>Requisiti non Funzionali</w:t>
       </w:r>
     </w:p>
     <w:p>
       <w:pPr>
         <w:ind w:right="261"/>
+        <w:jc w:val="both"/>
         <w:rPr>
           <w:b/>
           <w:bCs/>
@@ -2755,7 +3647,27 @@
           <w:szCs w:val="28"/>
         </w:rPr>
       </w:pPr>
-      <w:proofErr w:type="spellStart"/>
+      <w:r>
+        <w:rPr>
+          <w:sz w:val="22"/>
+          <w:szCs w:val="22"/>
+        </w:rPr>
+        <w:t xml:space="preserve">I requisiti </w:t>
+      </w:r>
+      <w:r>
+        <w:rPr>
+          <w:sz w:val="22"/>
+          <w:szCs w:val="22"/>
+        </w:rPr>
+        <w:t xml:space="preserve">non </w:t>
+      </w:r>
+      <w:r>
+        <w:rPr>
+          <w:sz w:val="22"/>
+          <w:szCs w:val="22"/>
+        </w:rPr>
+        <w:t>funzionali sono stati organizzati in due categorie distinte: quelli relativi all’implementazione e quelli inerenti alla gestione della sicurezza. Ciascuna macrocategoria è rappresentata da un apposito package, all'interno del quale sono raccolti i rispettivi requisiti non funzionali, al fine di favorire una strutturazione chiara e coerente del sistema.</w:t>
+      </w:r>
       <w:r>
         <w:rPr>
           <w:b/>
@@ -2763,13 +3675,12 @@
           <w:sz w:val="26"/>
           <w:szCs w:val="28"/>
         </w:rPr>
-        <w:t>todo</w:t>
-      </w:r>
-      <w:proofErr w:type="spellEnd"/>
-    </w:p>
-    <w:p>
-      <w:pPr>
-        <w:ind w:left="-142" w:right="261"/>
+        <w:tab/>
+      </w:r>
+    </w:p>
+    <w:p>
+      <w:pPr>
+        <w:ind w:right="261"/>
         <w:rPr>
           <w:b/>
           <w:bCs/>
@@ -2781,15 +3692,652 @@
         <w:rPr>
           <w:b/>
           <w:bCs/>
+          <w:noProof/>
           <w:sz w:val="26"/>
           <w:szCs w:val="28"/>
         </w:rPr>
+        <w:drawing>
+          <wp:inline distT="0" distB="0" distL="0" distR="0" wp14:anchorId="7D894A56" wp14:editId="70924CE4">
+            <wp:extent cx="5537200" cy="2870200"/>
+            <wp:effectExtent l="0" t="0" r="6350" b="6350"/>
+            <wp:docPr id="858051257" name="Picture 2"/>
+            <wp:cNvGraphicFramePr>
+              <a:graphicFrameLocks xmlns:a="http://schemas.openxmlformats.org/drawingml/2006/main" noChangeAspect="1"/>
+            </wp:cNvGraphicFramePr>
+            <a:graphic xmlns:a="http://schemas.openxmlformats.org/drawingml/2006/main">
+              <a:graphicData uri="http://schemas.openxmlformats.org/drawingml/2006/picture">
+                <pic:pic xmlns:pic="http://schemas.openxmlformats.org/drawingml/2006/picture">
+                  <pic:nvPicPr>
+                    <pic:cNvPr id="0" name="Picture 2"/>
+                    <pic:cNvPicPr>
+                      <a:picLocks noChangeAspect="1" noChangeArrowheads="1"/>
+                    </pic:cNvPicPr>
+                  </pic:nvPicPr>
+                  <pic:blipFill>
+                    <a:blip r:embed="rId12">
+                      <a:extLst>
+                        <a:ext uri="{28A0092B-C50C-407E-A947-70E740481C1C}">
+                          <a14:useLocalDpi xmlns:a14="http://schemas.microsoft.com/office/drawing/2010/main" val="0"/>
+                        </a:ext>
+                      </a:extLst>
+                    </a:blip>
+                    <a:srcRect/>
+                    <a:stretch>
+                      <a:fillRect/>
+                    </a:stretch>
+                  </pic:blipFill>
+                  <pic:spPr bwMode="auto">
+                    <a:xfrm>
+                      <a:off x="0" y="0"/>
+                      <a:ext cx="5539675" cy="2871483"/>
+                    </a:xfrm>
+                    <a:prstGeom prst="rect">
+                      <a:avLst/>
+                    </a:prstGeom>
+                    <a:noFill/>
+                    <a:ln>
+                      <a:noFill/>
+                    </a:ln>
+                  </pic:spPr>
+                </pic:pic>
+              </a:graphicData>
+            </a:graphic>
+          </wp:inline>
+        </w:drawing>
+      </w:r>
+    </w:p>
+    <w:p>
+      <w:pPr>
+        <w:ind w:left="-142" w:right="261"/>
+        <w:rPr>
+          <w:b/>
+          <w:bCs/>
+          <w:sz w:val="26"/>
+          <w:szCs w:val="28"/>
+        </w:rPr>
+      </w:pPr>
+      <w:r>
+        <w:rPr>
+          <w:b/>
+          <w:bCs/>
+          <w:sz w:val="26"/>
+          <w:szCs w:val="28"/>
+        </w:rPr>
         <w:tab/>
       </w:r>
-    </w:p>
-    <w:p>
-      <w:pPr>
-        <w:ind w:left="-142" w:right="261"/>
+      <w:r>
+        <w:rPr>
+          <w:b/>
+          <w:bCs/>
+          <w:sz w:val="26"/>
+          <w:szCs w:val="28"/>
+        </w:rPr>
+        <w:tab/>
+      </w:r>
+    </w:p>
+    <w:p>
+      <w:pPr>
+        <w:ind w:right="261"/>
+        <w:rPr>
+          <w:b/>
+          <w:bCs/>
+        </w:rPr>
+      </w:pPr>
+      <w:r>
+        <w:rPr>
+          <w:b/>
+          <w:bCs/>
+        </w:rPr>
+        <w:t xml:space="preserve">Gestione </w:t>
+      </w:r>
+      <w:r>
+        <w:rPr>
+          <w:b/>
+          <w:bCs/>
+        </w:rPr>
+        <w:t>Implementazione</w:t>
+      </w:r>
+    </w:p>
+    <w:p>
+      <w:pPr>
+        <w:pStyle w:val="ListParagraph"/>
+        <w:numPr>
+          <w:ilvl w:val="0"/>
+          <w:numId w:val="60"/>
+        </w:numPr>
+        <w:ind w:left="360" w:right="261" w:firstLine="0"/>
+        <w:rPr>
+          <w:sz w:val="20"/>
+          <w:szCs w:val="20"/>
+        </w:rPr>
+      </w:pPr>
+      <w:r>
+        <w:rPr>
+          <w:sz w:val="20"/>
+          <w:szCs w:val="20"/>
+        </w:rPr>
+        <w:t>R</w:t>
+      </w:r>
+      <w:r>
+        <w:rPr>
+          <w:sz w:val="20"/>
+          <w:szCs w:val="20"/>
+        </w:rPr>
+        <w:t>N</w:t>
+      </w:r>
+      <w:r>
+        <w:rPr>
+          <w:sz w:val="20"/>
+          <w:szCs w:val="20"/>
+        </w:rPr>
+        <w:t>F1</w:t>
+      </w:r>
+      <w:r>
+        <w:rPr>
+          <w:sz w:val="20"/>
+          <w:szCs w:val="20"/>
+        </w:rPr>
+        <w:t xml:space="preserve"> –</w:t>
+      </w:r>
+      <w:r>
+        <w:rPr>
+          <w:sz w:val="20"/>
+          <w:szCs w:val="20"/>
+        </w:rPr>
+        <w:t xml:space="preserve"> </w:t>
+      </w:r>
+      <w:r>
+        <w:rPr>
+          <w:b/>
+          <w:bCs/>
+          <w:sz w:val="20"/>
+          <w:szCs w:val="20"/>
+        </w:rPr>
+        <w:t>Usare Python 3</w:t>
+      </w:r>
+      <w:r>
+        <w:rPr>
+          <w:b/>
+          <w:bCs/>
+          <w:sz w:val="20"/>
+          <w:szCs w:val="20"/>
+        </w:rPr>
+        <w:t>:</w:t>
+      </w:r>
+    </w:p>
+    <w:p>
+      <w:pPr>
+        <w:ind w:left="720" w:right="261"/>
+        <w:rPr>
+          <w:sz w:val="20"/>
+          <w:szCs w:val="20"/>
+        </w:rPr>
+      </w:pPr>
+      <w:r>
+        <w:rPr>
+          <w:sz w:val="20"/>
+          <w:szCs w:val="20"/>
+        </w:rPr>
+        <w:t>Il sistema dovrà essere sviluppato utilizzando Python 3 come linguaggio principale.</w:t>
+      </w:r>
+    </w:p>
+    <w:p>
+      <w:pPr>
+        <w:ind w:left="720" w:right="261"/>
+        <w:rPr>
+          <w:sz w:val="20"/>
+          <w:szCs w:val="20"/>
+        </w:rPr>
+      </w:pPr>
+    </w:p>
+    <w:p>
+      <w:pPr>
+        <w:pStyle w:val="ListParagraph"/>
+        <w:numPr>
+          <w:ilvl w:val="0"/>
+          <w:numId w:val="60"/>
+        </w:numPr>
+        <w:ind w:left="360" w:right="261" w:firstLine="0"/>
+        <w:rPr>
+          <w:sz w:val="20"/>
+          <w:szCs w:val="20"/>
+        </w:rPr>
+      </w:pPr>
+      <w:r>
+        <w:rPr>
+          <w:sz w:val="20"/>
+          <w:szCs w:val="20"/>
+        </w:rPr>
+        <w:t>R</w:t>
+      </w:r>
+      <w:r>
+        <w:rPr>
+          <w:sz w:val="20"/>
+          <w:szCs w:val="20"/>
+        </w:rPr>
+        <w:t>N</w:t>
+      </w:r>
+      <w:r>
+        <w:rPr>
+          <w:sz w:val="20"/>
+          <w:szCs w:val="20"/>
+        </w:rPr>
+        <w:t>F2</w:t>
+      </w:r>
+      <w:r>
+        <w:rPr>
+          <w:sz w:val="20"/>
+          <w:szCs w:val="20"/>
+        </w:rPr>
+        <w:t xml:space="preserve"> </w:t>
+      </w:r>
+      <w:r>
+        <w:rPr>
+          <w:sz w:val="20"/>
+          <w:szCs w:val="20"/>
+        </w:rPr>
+        <w:t xml:space="preserve">– </w:t>
+      </w:r>
+      <w:r>
+        <w:rPr>
+          <w:b/>
+          <w:bCs/>
+          <w:sz w:val="20"/>
+          <w:szCs w:val="20"/>
+        </w:rPr>
+        <w:t>Mostrare una GUI</w:t>
+      </w:r>
+      <w:r>
+        <w:rPr>
+          <w:b/>
+          <w:bCs/>
+          <w:sz w:val="20"/>
+          <w:szCs w:val="20"/>
+        </w:rPr>
+        <w:t>:</w:t>
+      </w:r>
+    </w:p>
+    <w:p>
+      <w:pPr>
+        <w:ind w:right="261"/>
+        <w:rPr>
+          <w:sz w:val="20"/>
+          <w:szCs w:val="20"/>
+        </w:rPr>
+      </w:pPr>
+      <w:r>
+        <w:rPr>
+          <w:sz w:val="20"/>
+          <w:szCs w:val="20"/>
+        </w:rPr>
+        <w:tab/>
+      </w:r>
+      <w:r>
+        <w:rPr>
+          <w:sz w:val="20"/>
+          <w:szCs w:val="20"/>
+        </w:rPr>
+        <w:t>Il sistema dovrà presentare un’interfaccia grafica per consentire un’interazione semplice</w:t>
+      </w:r>
+      <w:r>
+        <w:rPr>
+          <w:sz w:val="20"/>
+          <w:szCs w:val="20"/>
+        </w:rPr>
+        <w:t>.</w:t>
+      </w:r>
+    </w:p>
+    <w:p>
+      <w:pPr>
+        <w:ind w:right="261"/>
+        <w:rPr>
+          <w:sz w:val="20"/>
+          <w:szCs w:val="20"/>
+        </w:rPr>
+      </w:pPr>
+    </w:p>
+    <w:p>
+      <w:pPr>
+        <w:pStyle w:val="ListParagraph"/>
+        <w:numPr>
+          <w:ilvl w:val="0"/>
+          <w:numId w:val="60"/>
+        </w:numPr>
+        <w:ind w:left="360" w:right="261" w:firstLine="0"/>
+        <w:rPr>
+          <w:sz w:val="20"/>
+          <w:szCs w:val="20"/>
+        </w:rPr>
+      </w:pPr>
+      <w:r>
+        <w:rPr>
+          <w:sz w:val="20"/>
+          <w:szCs w:val="20"/>
+        </w:rPr>
+        <w:t>R</w:t>
+      </w:r>
+      <w:r>
+        <w:rPr>
+          <w:sz w:val="20"/>
+          <w:szCs w:val="20"/>
+        </w:rPr>
+        <w:t>N</w:t>
+      </w:r>
+      <w:r>
+        <w:rPr>
+          <w:sz w:val="20"/>
+          <w:szCs w:val="20"/>
+        </w:rPr>
+        <w:t xml:space="preserve">F3 – </w:t>
+      </w:r>
+      <w:r>
+        <w:rPr>
+          <w:b/>
+          <w:bCs/>
+          <w:sz w:val="20"/>
+          <w:szCs w:val="20"/>
+        </w:rPr>
+        <w:t>Usare un RDBMS</w:t>
+      </w:r>
+      <w:r>
+        <w:rPr>
+          <w:b/>
+          <w:bCs/>
+          <w:sz w:val="20"/>
+          <w:szCs w:val="20"/>
+        </w:rPr>
+        <w:t>:</w:t>
+      </w:r>
+    </w:p>
+    <w:p>
+      <w:pPr>
+        <w:ind w:left="-142" w:right="261" w:firstLine="862"/>
+        <w:rPr>
+          <w:sz w:val="20"/>
+          <w:szCs w:val="20"/>
+        </w:rPr>
+      </w:pPr>
+      <w:r>
+        <w:rPr>
+          <w:sz w:val="20"/>
+          <w:szCs w:val="20"/>
+        </w:rPr>
+        <w:t>Il sistema dovrà utilizzare un sistema di gestione di basi di dati relazionali</w:t>
+      </w:r>
+      <w:r>
+        <w:rPr>
+          <w:sz w:val="20"/>
+          <w:szCs w:val="20"/>
+        </w:rPr>
+        <w:t>.</w:t>
+      </w:r>
+    </w:p>
+    <w:p>
+      <w:pPr>
+        <w:ind w:left="-142" w:right="261" w:firstLine="862"/>
+        <w:rPr>
+          <w:sz w:val="20"/>
+          <w:szCs w:val="20"/>
+        </w:rPr>
+      </w:pPr>
+    </w:p>
+    <w:p>
+      <w:pPr>
+        <w:ind w:right="261"/>
+        <w:rPr>
+          <w:b/>
+          <w:bCs/>
+        </w:rPr>
+      </w:pPr>
+      <w:r>
+        <w:rPr>
+          <w:b/>
+          <w:bCs/>
+        </w:rPr>
+        <w:t xml:space="preserve">Gestione </w:t>
+      </w:r>
+      <w:r>
+        <w:rPr>
+          <w:b/>
+          <w:bCs/>
+        </w:rPr>
+        <w:t>Sicurezza</w:t>
+      </w:r>
+    </w:p>
+    <w:p>
+      <w:pPr>
+        <w:pStyle w:val="ListParagraph"/>
+        <w:numPr>
+          <w:ilvl w:val="0"/>
+          <w:numId w:val="60"/>
+        </w:numPr>
+        <w:ind w:left="360" w:right="261" w:firstLine="0"/>
+        <w:rPr>
+          <w:sz w:val="20"/>
+          <w:szCs w:val="20"/>
+        </w:rPr>
+      </w:pPr>
+      <w:r>
+        <w:rPr>
+          <w:sz w:val="20"/>
+          <w:szCs w:val="20"/>
+        </w:rPr>
+        <w:t>R</w:t>
+      </w:r>
+      <w:r>
+        <w:rPr>
+          <w:sz w:val="20"/>
+          <w:szCs w:val="20"/>
+        </w:rPr>
+        <w:t>N</w:t>
+      </w:r>
+      <w:r>
+        <w:rPr>
+          <w:sz w:val="20"/>
+          <w:szCs w:val="20"/>
+        </w:rPr>
+        <w:t>F</w:t>
+      </w:r>
+      <w:r>
+        <w:rPr>
+          <w:sz w:val="20"/>
+          <w:szCs w:val="20"/>
+        </w:rPr>
+        <w:t>4</w:t>
+      </w:r>
+      <w:r>
+        <w:rPr>
+          <w:sz w:val="20"/>
+          <w:szCs w:val="20"/>
+        </w:rPr>
+        <w:t xml:space="preserve"> –</w:t>
+      </w:r>
+      <w:r>
+        <w:rPr>
+          <w:sz w:val="20"/>
+          <w:szCs w:val="20"/>
+        </w:rPr>
+        <w:t xml:space="preserve"> </w:t>
+      </w:r>
+      <w:r>
+        <w:rPr>
+          <w:b/>
+          <w:bCs/>
+          <w:sz w:val="20"/>
+          <w:szCs w:val="20"/>
+        </w:rPr>
+        <w:t>Verificare E-mail</w:t>
+      </w:r>
+      <w:r>
+        <w:rPr>
+          <w:b/>
+          <w:bCs/>
+          <w:sz w:val="20"/>
+          <w:szCs w:val="20"/>
+        </w:rPr>
+        <w:t>:</w:t>
+      </w:r>
+    </w:p>
+    <w:p>
+      <w:pPr>
+        <w:ind w:right="261" w:firstLine="360"/>
+        <w:rPr>
+          <w:sz w:val="20"/>
+          <w:szCs w:val="20"/>
+        </w:rPr>
+      </w:pPr>
+      <w:r>
+        <w:rPr>
+          <w:sz w:val="20"/>
+          <w:szCs w:val="20"/>
+        </w:rPr>
+        <w:t>Il sistema dovrà verifica</w:t>
+      </w:r>
+      <w:r>
+        <w:rPr>
+          <w:sz w:val="20"/>
+          <w:szCs w:val="20"/>
+        </w:rPr>
+        <w:t>re</w:t>
+      </w:r>
+      <w:r>
+        <w:rPr>
+          <w:sz w:val="20"/>
+          <w:szCs w:val="20"/>
+        </w:rPr>
+        <w:t xml:space="preserve"> </w:t>
+      </w:r>
+      <w:r>
+        <w:rPr>
+          <w:sz w:val="20"/>
+          <w:szCs w:val="20"/>
+        </w:rPr>
+        <w:t>l’</w:t>
+      </w:r>
+      <w:r>
+        <w:rPr>
+          <w:sz w:val="20"/>
+          <w:szCs w:val="20"/>
+        </w:rPr>
+        <w:t>indirizzo e-mail durante la registrazione dell’account.</w:t>
+      </w:r>
+    </w:p>
+    <w:p>
+      <w:pPr>
+        <w:ind w:right="261" w:firstLine="360"/>
+        <w:rPr>
+          <w:sz w:val="20"/>
+          <w:szCs w:val="20"/>
+        </w:rPr>
+      </w:pPr>
+    </w:p>
+    <w:p>
+      <w:pPr>
+        <w:pStyle w:val="ListParagraph"/>
+        <w:numPr>
+          <w:ilvl w:val="0"/>
+          <w:numId w:val="60"/>
+        </w:numPr>
+        <w:ind w:left="360" w:right="261" w:firstLine="0"/>
+        <w:rPr>
+          <w:sz w:val="20"/>
+          <w:szCs w:val="20"/>
+        </w:rPr>
+      </w:pPr>
+      <w:r>
+        <w:rPr>
+          <w:sz w:val="20"/>
+          <w:szCs w:val="20"/>
+        </w:rPr>
+        <w:t>R</w:t>
+      </w:r>
+      <w:r>
+        <w:rPr>
+          <w:sz w:val="20"/>
+          <w:szCs w:val="20"/>
+        </w:rPr>
+        <w:t>N</w:t>
+      </w:r>
+      <w:r>
+        <w:rPr>
+          <w:sz w:val="20"/>
+          <w:szCs w:val="20"/>
+        </w:rPr>
+        <w:t>F</w:t>
+      </w:r>
+      <w:r>
+        <w:rPr>
+          <w:sz w:val="20"/>
+          <w:szCs w:val="20"/>
+        </w:rPr>
+        <w:t>5</w:t>
+      </w:r>
+      <w:r>
+        <w:rPr>
+          <w:sz w:val="20"/>
+          <w:szCs w:val="20"/>
+        </w:rPr>
+        <w:t xml:space="preserve"> </w:t>
+      </w:r>
+      <w:r>
+        <w:rPr>
+          <w:sz w:val="20"/>
+          <w:szCs w:val="20"/>
+        </w:rPr>
+        <w:t xml:space="preserve">– </w:t>
+      </w:r>
+      <w:r>
+        <w:rPr>
+          <w:b/>
+          <w:bCs/>
+          <w:sz w:val="20"/>
+          <w:szCs w:val="20"/>
+        </w:rPr>
+        <w:t>Convalidare Password</w:t>
+      </w:r>
+      <w:r>
+        <w:rPr>
+          <w:b/>
+          <w:bCs/>
+          <w:sz w:val="20"/>
+          <w:szCs w:val="20"/>
+        </w:rPr>
+        <w:t>:</w:t>
+      </w:r>
+    </w:p>
+    <w:p>
+      <w:pPr>
+        <w:ind w:right="261"/>
+        <w:rPr>
+          <w:sz w:val="20"/>
+          <w:szCs w:val="20"/>
+        </w:rPr>
+      </w:pPr>
+      <w:r>
+        <w:rPr>
+          <w:sz w:val="20"/>
+          <w:szCs w:val="20"/>
+        </w:rPr>
+        <w:tab/>
+      </w:r>
+      <w:r>
+        <w:rPr>
+          <w:sz w:val="20"/>
+          <w:szCs w:val="20"/>
+        </w:rPr>
+        <w:t>Il sistema dovrà applicare regole di sicurezza nella creazione della password</w:t>
+      </w:r>
+      <w:r>
+        <w:rPr>
+          <w:sz w:val="20"/>
+          <w:szCs w:val="20"/>
+        </w:rPr>
+        <w:t>.</w:t>
+      </w:r>
+    </w:p>
+    <w:p>
+      <w:pPr>
+        <w:ind w:right="261"/>
         <w:rPr>
           <w:b/>
           <w:bCs/>
@@ -11241,6 +12789,25 @@
       <w:lang w:val="it-IT"/>
     </w:rPr>
   </w:style>
+  <w:style w:type="paragraph" w:styleId="Caption">
+    <w:name w:val="caption"/>
+    <w:basedOn w:val="Normal"/>
+    <w:next w:val="Normal"/>
+    <w:uiPriority w:val="35"/>
+    <w:unhideWhenUsed/>
+    <w:qFormat/>
+    <w:rsid w:val="000C7381"/>
+    <w:pPr>
+      <w:spacing w:after="200" w:line="240" w:lineRule="auto"/>
+    </w:pPr>
+    <w:rPr>
+      <w:i/>
+      <w:iCs/>
+      <w:color w:val="44546A" w:themeColor="text2"/>
+      <w:sz w:val="18"/>
+      <w:szCs w:val="18"/>
+    </w:rPr>
+  </w:style>
 </w:styles>
 </file>
 

</xml_diff>